<commit_message>
[lab2.0] Fix image of qsys system to use 128k on-chip memory
</commit_message>
<xml_diff>
--- a/lab_2_0/lab2.0.docx
+++ b/lab_2_0/lab2.0.docx
@@ -974,7 +974,7 @@
           <w:noProof/>
         </w:rPr>
         <w:drawing>
-          <wp:inline distT="0" distB="0" distL="0" distR="0" wp14:anchorId="00B53295" wp14:editId="4262362D">
+          <wp:inline distT="0" distB="0" distL="0" distR="0" wp14:anchorId="1C801AB5" wp14:editId="798D4F6B">
             <wp:extent cx="5943600" cy="3597275"/>
             <wp:effectExtent l="0" t="0" r="0" b="3175"/>
             <wp:docPr id="5" name="Picture 5"/>
@@ -1258,9 +1258,6 @@
         <w:t xml:space="preserve"> (</w:t>
       </w:r>
       <w:r>
-        <w:rPr>
-          <w:rStyle w:val="SubtleReference"/>
-        </w:rPr>
         <w:t>Qsys</w:t>
       </w:r>
       <w:r>
@@ -1345,34 +1342,10 @@
         <w:t xml:space="preserve"> </w:t>
       </w:r>
       <w:r>
-        <w:t xml:space="preserve">and read the chapters relevant to </w:t>
-      </w:r>
-      <w:r>
-        <w:rPr>
-          <w:rStyle w:val="SubtleReference"/>
-        </w:rPr>
-        <w:t>Qsys</w:t>
-      </w:r>
-      <w:r>
-        <w:t xml:space="preserve">. For this first introduction to </w:t>
-      </w:r>
-      <w:r>
-        <w:rPr>
-          <w:rStyle w:val="SubtleReference"/>
-        </w:rPr>
-        <w:t>Qsys</w:t>
-      </w:r>
-      <w:r>
-        <w:t xml:space="preserve">, it is enough to only read </w:t>
-      </w:r>
-      <w:r>
-        <w:rPr>
-          <w:rStyle w:val="SubtleReference"/>
-        </w:rPr>
-        <w:t>“Chapter 5: Creating a System With Qsys”</w:t>
-      </w:r>
-      <w:r>
-        <w:t>.</w:t>
+        <w:t xml:space="preserve">and read the chapters relevant </w:t>
+      </w:r>
+      <w:r>
+        <w:t>to Qsys. For this first introduction to Qsys, it is enough to only read “Chapter 5: Creating a System With Qsys”.</w:t>
       </w:r>
     </w:p>
     <w:p>
@@ -1380,9 +1353,6 @@
         <w:t xml:space="preserve">You don’t need to read the full chapters, but reading through at least the following sections gives you the big picture of what </w:t>
       </w:r>
       <w:r>
-        <w:rPr>
-          <w:rStyle w:val="SubtleReference"/>
-        </w:rPr>
         <w:t>Qsys</w:t>
       </w:r>
       <w:r>
@@ -1394,16 +1364,10 @@
         <w:pStyle w:val="ListParagraph"/>
         <w:numPr>
           <w:ilvl w:val="0"/>
-          <w:numId w:val="14"/>
+          <w:numId w:val="33"/>
         </w:numPr>
-        <w:rPr>
-          <w:rStyle w:val="SubtleReference"/>
-        </w:rPr>
-      </w:pPr>
-      <w:r>
-        <w:rPr>
-          <w:rStyle w:val="SubtleReference"/>
-        </w:rPr>
+      </w:pPr>
+      <w:r>
         <w:t>Volume 1 – Chapter 5: Creating a System With Qsys</w:t>
       </w:r>
     </w:p>
@@ -1412,23 +1376,11 @@
         <w:pStyle w:val="ListParagraph"/>
         <w:numPr>
           <w:ilvl w:val="1"/>
-          <w:numId w:val="14"/>
+          <w:numId w:val="33"/>
         </w:numPr>
-        <w:rPr>
-          <w:rStyle w:val="SubtleReference"/>
-        </w:rPr>
-      </w:pPr>
-      <w:r>
-        <w:rPr>
-          <w:rStyle w:val="SubtleReference"/>
-        </w:rPr>
-        <w:t>Create a Qsys System (pg 189 – 200</w:t>
-      </w:r>
-      <w:r>
-        <w:rPr>
-          <w:rStyle w:val="SubtleReference"/>
-        </w:rPr>
-        <w:t>)</w:t>
+      </w:pPr>
+      <w:r>
+        <w:t>Create a Qsys System (pg 189 – 200)</w:t>
       </w:r>
     </w:p>
     <w:p>
@@ -1436,30 +1388,11 @@
         <w:pStyle w:val="ListParagraph"/>
         <w:numPr>
           <w:ilvl w:val="1"/>
-          <w:numId w:val="14"/>
+          <w:numId w:val="33"/>
         </w:numPr>
-        <w:rPr>
-          <w:smallCaps/>
-          <w:color w:val="595959" w:themeColor="text1" w:themeTint="A6"/>
-        </w:rPr>
-      </w:pPr>
-      <w:r>
-        <w:rPr>
-          <w:rStyle w:val="SubtleReference"/>
-        </w:rPr>
-        <w:t xml:space="preserve">Integrate a Qsys System and the Quartus Prime Software </w:t>
-      </w:r>
-      <w:r>
-        <w:rPr>
-          <w:rStyle w:val="SubtleReference"/>
-        </w:rPr>
-        <w:t>With the .qsys File (pg 237</w:t>
-      </w:r>
-      <w:r>
-        <w:rPr>
-          <w:rStyle w:val="SubtleReference"/>
-        </w:rPr>
-        <w:t>)</w:t>
+      </w:pPr>
+      <w:r>
+        <w:t>Integrate a Qsys System and the Quartus Prime Software With the .qsys File (pg 237)</w:t>
       </w:r>
     </w:p>
     <w:p>
@@ -2265,7 +2198,17 @@
           <w:b/>
           <w:sz w:val="18"/>
         </w:rPr>
-        <w:t>Project navigator</w:t>
+        <w:t>Project N</w:t>
+      </w:r>
+      <w:bookmarkStart w:id="1" w:name="_GoBack"/>
+      <w:bookmarkEnd w:id="1"/>
+      <w:r>
+        <w:rPr>
+          <w:rFonts w:ascii="Consolas" w:hAnsi="Consolas" w:cs="Consolas"/>
+          <w:b/>
+          <w:sz w:val="18"/>
+        </w:rPr>
+        <w:t>avigator</w:t>
       </w:r>
       <w:r>
         <w:t xml:space="preserve">, switch to the </w:t>
@@ -3358,8 +3301,56 @@
       </w:pPr>
       <w:r>
         <w:lastRenderedPageBreak/>
-        <w:t>Your system should now look like the following – don’t worry if you have different Base addresses than in this example:</w:t>
-      </w:r>
+        <w:t xml:space="preserve">Your system should now look like </w:t>
+      </w:r>
+      <w:r>
+        <w:t xml:space="preserve">the </w:t>
+      </w:r>
+      <w:r>
+        <w:t xml:space="preserve">one shown </w:t>
+      </w:r>
+      <w:r>
+        <w:t xml:space="preserve">in </w:t>
+      </w:r>
+      <w:r>
+        <w:fldChar w:fldCharType="begin"/>
+      </w:r>
+      <w:r>
+        <w:instrText xml:space="preserve"> REF _Ref464168606 \h </w:instrText>
+      </w:r>
+      <w:r>
+        <w:fldChar w:fldCharType="separate"/>
+      </w:r>
+      <w:r>
+        <w:t xml:space="preserve">Figure </w:t>
+      </w:r>
+      <w:r>
+        <w:rPr>
+          <w:noProof/>
+        </w:rPr>
+        <w:t>2</w:t>
+      </w:r>
+      <w:r>
+        <w:fldChar w:fldCharType="end"/>
+      </w:r>
+      <w:r>
+        <w:t xml:space="preserve"> – don’t worry if you h</w:t>
+      </w:r>
+      <w:r>
+        <w:t xml:space="preserve">ave different base addresses </w:t>
+      </w:r>
+      <w:r>
+        <w:t>than in the</w:t>
+      </w:r>
+      <w:r>
+        <w:t xml:space="preserve"> example.</w:t>
+      </w:r>
+    </w:p>
+    <w:p>
+      <w:pPr>
+        <w:keepNext/>
+        <w:spacing w:after="0" w:line="240" w:lineRule="auto"/>
+      </w:pPr>
       <w:r>
         <w:br/>
       </w:r>
@@ -3368,10 +3359,10 @@
           <w:noProof/>
         </w:rPr>
         <w:drawing>
-          <wp:inline distT="0" distB="0" distL="0" distR="0" wp14:anchorId="4CC53118" wp14:editId="43F9355E">
-            <wp:extent cx="5727700" cy="2565400"/>
-            <wp:effectExtent l="0" t="0" r="12700" b="0"/>
-            <wp:docPr id="1" name="Picture 1" descr="../Downloads/ultimate_starters_guide_qsys_capture.png"/>
+          <wp:inline distT="0" distB="0" distL="0" distR="0" wp14:anchorId="3D2CA885" wp14:editId="7549B87A">
+            <wp:extent cx="5943600" cy="2718435"/>
+            <wp:effectExtent l="0" t="0" r="0" b="5715"/>
+            <wp:docPr id="2" name="Picture 2"/>
             <wp:cNvGraphicFramePr>
               <a:graphicFrameLocks xmlns:a="http://schemas.openxmlformats.org/drawingml/2006/main" noChangeAspect="1"/>
             </wp:cNvGraphicFramePr>
@@ -3379,10 +3370,8 @@
               <a:graphicData uri="http://schemas.openxmlformats.org/drawingml/2006/picture">
                 <pic:pic xmlns:pic="http://schemas.openxmlformats.org/drawingml/2006/picture">
                   <pic:nvPicPr>
-                    <pic:cNvPr id="0" name="Picture 1" descr="../Downloads/ultimate_starters_guide_qsys_capture.png"/>
-                    <pic:cNvPicPr>
-                      <a:picLocks noChangeAspect="1" noChangeArrowheads="1"/>
-                    </pic:cNvPicPr>
+                    <pic:cNvPr id="2" name="qsys_system.png"/>
+                    <pic:cNvPicPr/>
                   </pic:nvPicPr>
                   <pic:blipFill>
                     <a:blip r:embed="rId11">
@@ -3392,23 +3381,18 @@
                         </a:ext>
                       </a:extLst>
                     </a:blip>
-                    <a:srcRect/>
                     <a:stretch>
                       <a:fillRect/>
                     </a:stretch>
                   </pic:blipFill>
-                  <pic:spPr bwMode="auto">
+                  <pic:spPr>
                     <a:xfrm>
                       <a:off x="0" y="0"/>
-                      <a:ext cx="5727700" cy="2565400"/>
+                      <a:ext cx="5943600" cy="2718435"/>
                     </a:xfrm>
                     <a:prstGeom prst="rect">
                       <a:avLst/>
                     </a:prstGeom>
-                    <a:noFill/>
-                    <a:ln>
-                      <a:noFill/>
-                    </a:ln>
                   </pic:spPr>
                 </pic:pic>
               </a:graphicData>
@@ -3420,11 +3404,10 @@
     <w:p>
       <w:pPr>
         <w:pStyle w:val="Caption"/>
-        <w:ind w:left="900"/>
         <w:jc w:val="center"/>
       </w:pPr>
-      <w:bookmarkStart w:id="1" w:name="_Ref464168606"/>
-      <w:bookmarkStart w:id="2" w:name="_Ref464168599"/>
+      <w:bookmarkStart w:id="2" w:name="_Ref464168606"/>
+      <w:bookmarkStart w:id="3" w:name="_Ref464168599"/>
       <w:r>
         <w:t xml:space="preserve">Figure </w:t>
       </w:r>
@@ -3436,11 +3419,11 @@
           <w:t>2</w:t>
         </w:r>
       </w:fldSimple>
-      <w:bookmarkEnd w:id="1"/>
+      <w:bookmarkEnd w:id="2"/>
       <w:r>
         <w:t>. Qsys System</w:t>
       </w:r>
-      <w:bookmarkEnd w:id="2"/>
+      <w:bookmarkEnd w:id="3"/>
     </w:p>
     <w:p>
       <w:pPr>
@@ -4563,8 +4546,6 @@
         </w:rPr>
         <w:t>helps</w:t>
       </w:r>
-      <w:bookmarkStart w:id="3" w:name="_GoBack"/>
-      <w:bookmarkEnd w:id="3"/>
       <w:r>
         <w:rPr>
           <w:rStyle w:val="Emphasis"/>
@@ -5104,7 +5085,7 @@
           <w:rPr>
             <w:noProof/>
           </w:rPr>
-          <w:t>8</w:t>
+          <w:t>5</w:t>
         </w:r>
         <w:r>
           <w:rPr>
@@ -6181,6 +6162,119 @@
     </w:lvl>
   </w:abstractNum>
   <w:abstractNum w:abstractNumId="10" w15:restartNumberingAfterBreak="0">
+    <w:nsid w:val="2CDE79CC"/>
+    <w:multiLevelType w:val="hybridMultilevel"/>
+    <w:tmpl w:val="683C42D8"/>
+    <w:lvl w:ilvl="0" w:tplc="04090001">
+      <w:start w:val="1"/>
+      <w:numFmt w:val="bullet"/>
+      <w:lvlText w:val=""/>
+      <w:lvlJc w:val="left"/>
+      <w:pPr>
+        <w:ind w:left="720" w:hanging="360"/>
+      </w:pPr>
+      <w:rPr>
+        <w:rFonts w:ascii="Symbol" w:hAnsi="Symbol" w:hint="default"/>
+      </w:rPr>
+    </w:lvl>
+    <w:lvl w:ilvl="1" w:tplc="04090005">
+      <w:start w:val="1"/>
+      <w:numFmt w:val="bullet"/>
+      <w:lvlText w:val=""/>
+      <w:lvlJc w:val="left"/>
+      <w:pPr>
+        <w:ind w:left="1440" w:hanging="360"/>
+      </w:pPr>
+      <w:rPr>
+        <w:rFonts w:ascii="Wingdings" w:hAnsi="Wingdings" w:hint="default"/>
+      </w:rPr>
+    </w:lvl>
+    <w:lvl w:ilvl="2" w:tplc="04090005" w:tentative="1">
+      <w:start w:val="1"/>
+      <w:numFmt w:val="bullet"/>
+      <w:lvlText w:val=""/>
+      <w:lvlJc w:val="left"/>
+      <w:pPr>
+        <w:ind w:left="2160" w:hanging="360"/>
+      </w:pPr>
+      <w:rPr>
+        <w:rFonts w:ascii="Wingdings" w:hAnsi="Wingdings" w:hint="default"/>
+      </w:rPr>
+    </w:lvl>
+    <w:lvl w:ilvl="3" w:tplc="04090001" w:tentative="1">
+      <w:start w:val="1"/>
+      <w:numFmt w:val="bullet"/>
+      <w:lvlText w:val=""/>
+      <w:lvlJc w:val="left"/>
+      <w:pPr>
+        <w:ind w:left="2880" w:hanging="360"/>
+      </w:pPr>
+      <w:rPr>
+        <w:rFonts w:ascii="Symbol" w:hAnsi="Symbol" w:hint="default"/>
+      </w:rPr>
+    </w:lvl>
+    <w:lvl w:ilvl="4" w:tplc="04090003" w:tentative="1">
+      <w:start w:val="1"/>
+      <w:numFmt w:val="bullet"/>
+      <w:lvlText w:val="o"/>
+      <w:lvlJc w:val="left"/>
+      <w:pPr>
+        <w:ind w:left="3600" w:hanging="360"/>
+      </w:pPr>
+      <w:rPr>
+        <w:rFonts w:ascii="Courier New" w:hAnsi="Courier New" w:cs="Courier New" w:hint="default"/>
+      </w:rPr>
+    </w:lvl>
+    <w:lvl w:ilvl="5" w:tplc="04090005" w:tentative="1">
+      <w:start w:val="1"/>
+      <w:numFmt w:val="bullet"/>
+      <w:lvlText w:val=""/>
+      <w:lvlJc w:val="left"/>
+      <w:pPr>
+        <w:ind w:left="4320" w:hanging="360"/>
+      </w:pPr>
+      <w:rPr>
+        <w:rFonts w:ascii="Wingdings" w:hAnsi="Wingdings" w:hint="default"/>
+      </w:rPr>
+    </w:lvl>
+    <w:lvl w:ilvl="6" w:tplc="04090001" w:tentative="1">
+      <w:start w:val="1"/>
+      <w:numFmt w:val="bullet"/>
+      <w:lvlText w:val=""/>
+      <w:lvlJc w:val="left"/>
+      <w:pPr>
+        <w:ind w:left="5040" w:hanging="360"/>
+      </w:pPr>
+      <w:rPr>
+        <w:rFonts w:ascii="Symbol" w:hAnsi="Symbol" w:hint="default"/>
+      </w:rPr>
+    </w:lvl>
+    <w:lvl w:ilvl="7" w:tplc="04090003" w:tentative="1">
+      <w:start w:val="1"/>
+      <w:numFmt w:val="bullet"/>
+      <w:lvlText w:val="o"/>
+      <w:lvlJc w:val="left"/>
+      <w:pPr>
+        <w:ind w:left="5760" w:hanging="360"/>
+      </w:pPr>
+      <w:rPr>
+        <w:rFonts w:ascii="Courier New" w:hAnsi="Courier New" w:cs="Courier New" w:hint="default"/>
+      </w:rPr>
+    </w:lvl>
+    <w:lvl w:ilvl="8" w:tplc="04090005" w:tentative="1">
+      <w:start w:val="1"/>
+      <w:numFmt w:val="bullet"/>
+      <w:lvlText w:val=""/>
+      <w:lvlJc w:val="left"/>
+      <w:pPr>
+        <w:ind w:left="6480" w:hanging="360"/>
+      </w:pPr>
+      <w:rPr>
+        <w:rFonts w:ascii="Wingdings" w:hAnsi="Wingdings" w:hint="default"/>
+      </w:rPr>
+    </w:lvl>
+  </w:abstractNum>
+  <w:abstractNum w:abstractNumId="11" w15:restartNumberingAfterBreak="0">
     <w:nsid w:val="2D0010DA"/>
     <w:multiLevelType w:val="hybridMultilevel"/>
     <w:tmpl w:val="0F3E2918"/>
@@ -6266,7 +6360,7 @@
       </w:pPr>
     </w:lvl>
   </w:abstractNum>
-  <w:abstractNum w:abstractNumId="11" w15:restartNumberingAfterBreak="0">
+  <w:abstractNum w:abstractNumId="12" w15:restartNumberingAfterBreak="0">
     <w:nsid w:val="30020590"/>
     <w:multiLevelType w:val="hybridMultilevel"/>
     <w:tmpl w:val="1BBC7D48"/>
@@ -6379,7 +6473,7 @@
       </w:rPr>
     </w:lvl>
   </w:abstractNum>
-  <w:abstractNum w:abstractNumId="12" w15:restartNumberingAfterBreak="0">
+  <w:abstractNum w:abstractNumId="13" w15:restartNumberingAfterBreak="0">
     <w:nsid w:val="3827762C"/>
     <w:multiLevelType w:val="hybridMultilevel"/>
     <w:tmpl w:val="2DD0F62C"/>
@@ -6492,7 +6586,7 @@
       </w:rPr>
     </w:lvl>
   </w:abstractNum>
-  <w:abstractNum w:abstractNumId="13" w15:restartNumberingAfterBreak="0">
+  <w:abstractNum w:abstractNumId="14" w15:restartNumberingAfterBreak="0">
     <w:nsid w:val="39A5403C"/>
     <w:multiLevelType w:val="hybridMultilevel"/>
     <w:tmpl w:val="F5B6F31C"/>
@@ -6605,7 +6699,7 @@
       </w:rPr>
     </w:lvl>
   </w:abstractNum>
-  <w:abstractNum w:abstractNumId="14" w15:restartNumberingAfterBreak="0">
+  <w:abstractNum w:abstractNumId="15" w15:restartNumberingAfterBreak="0">
     <w:nsid w:val="3EBC03E0"/>
     <w:multiLevelType w:val="hybridMultilevel"/>
     <w:tmpl w:val="D0CEEA68"/>
@@ -6718,7 +6812,7 @@
       </w:rPr>
     </w:lvl>
   </w:abstractNum>
-  <w:abstractNum w:abstractNumId="15" w15:restartNumberingAfterBreak="0">
+  <w:abstractNum w:abstractNumId="16" w15:restartNumberingAfterBreak="0">
     <w:nsid w:val="456C7992"/>
     <w:multiLevelType w:val="hybridMultilevel"/>
     <w:tmpl w:val="3EF24D72"/>
@@ -6804,7 +6898,7 @@
       </w:pPr>
     </w:lvl>
   </w:abstractNum>
-  <w:abstractNum w:abstractNumId="16" w15:restartNumberingAfterBreak="0">
+  <w:abstractNum w:abstractNumId="17" w15:restartNumberingAfterBreak="0">
     <w:nsid w:val="4735728D"/>
     <w:multiLevelType w:val="hybridMultilevel"/>
     <w:tmpl w:val="D720771A"/>
@@ -6917,7 +7011,7 @@
       </w:rPr>
     </w:lvl>
   </w:abstractNum>
-  <w:abstractNum w:abstractNumId="17" w15:restartNumberingAfterBreak="0">
+  <w:abstractNum w:abstractNumId="18" w15:restartNumberingAfterBreak="0">
     <w:nsid w:val="47FD7961"/>
     <w:multiLevelType w:val="hybridMultilevel"/>
     <w:tmpl w:val="9196D072"/>
@@ -7030,7 +7124,7 @@
       </w:rPr>
     </w:lvl>
   </w:abstractNum>
-  <w:abstractNum w:abstractNumId="18" w15:restartNumberingAfterBreak="0">
+  <w:abstractNum w:abstractNumId="19" w15:restartNumberingAfterBreak="0">
     <w:nsid w:val="49307376"/>
     <w:multiLevelType w:val="hybridMultilevel"/>
     <w:tmpl w:val="7C52B99E"/>
@@ -7143,7 +7237,7 @@
       </w:rPr>
     </w:lvl>
   </w:abstractNum>
-  <w:abstractNum w:abstractNumId="19" w15:restartNumberingAfterBreak="0">
+  <w:abstractNum w:abstractNumId="20" w15:restartNumberingAfterBreak="0">
     <w:nsid w:val="4A4E459D"/>
     <w:multiLevelType w:val="hybridMultilevel"/>
     <w:tmpl w:val="B824AE52"/>
@@ -7256,7 +7350,7 @@
       </w:rPr>
     </w:lvl>
   </w:abstractNum>
-  <w:abstractNum w:abstractNumId="20" w15:restartNumberingAfterBreak="0">
+  <w:abstractNum w:abstractNumId="21" w15:restartNumberingAfterBreak="0">
     <w:nsid w:val="4CC30C33"/>
     <w:multiLevelType w:val="hybridMultilevel"/>
     <w:tmpl w:val="82F6A358"/>
@@ -7369,7 +7463,7 @@
       </w:rPr>
     </w:lvl>
   </w:abstractNum>
-  <w:abstractNum w:abstractNumId="21" w15:restartNumberingAfterBreak="0">
+  <w:abstractNum w:abstractNumId="22" w15:restartNumberingAfterBreak="0">
     <w:nsid w:val="4F9548F0"/>
     <w:multiLevelType w:val="hybridMultilevel"/>
     <w:tmpl w:val="D39EEC14"/>
@@ -7455,7 +7549,7 @@
       </w:pPr>
     </w:lvl>
   </w:abstractNum>
-  <w:abstractNum w:abstractNumId="22" w15:restartNumberingAfterBreak="0">
+  <w:abstractNum w:abstractNumId="23" w15:restartNumberingAfterBreak="0">
     <w:nsid w:val="52682B5D"/>
     <w:multiLevelType w:val="hybridMultilevel"/>
     <w:tmpl w:val="9ACE6696"/>
@@ -7541,7 +7635,7 @@
       </w:pPr>
     </w:lvl>
   </w:abstractNum>
-  <w:abstractNum w:abstractNumId="23" w15:restartNumberingAfterBreak="0">
+  <w:abstractNum w:abstractNumId="24" w15:restartNumberingAfterBreak="0">
     <w:nsid w:val="5FE518F1"/>
     <w:multiLevelType w:val="hybridMultilevel"/>
     <w:tmpl w:val="137AA728"/>
@@ -7654,7 +7748,7 @@
       </w:rPr>
     </w:lvl>
   </w:abstractNum>
-  <w:abstractNum w:abstractNumId="24" w15:restartNumberingAfterBreak="0">
+  <w:abstractNum w:abstractNumId="25" w15:restartNumberingAfterBreak="0">
     <w:nsid w:val="61AE0E33"/>
     <w:multiLevelType w:val="hybridMultilevel"/>
     <w:tmpl w:val="EAF8E874"/>
@@ -7767,7 +7861,7 @@
       </w:rPr>
     </w:lvl>
   </w:abstractNum>
-  <w:abstractNum w:abstractNumId="25" w15:restartNumberingAfterBreak="0">
+  <w:abstractNum w:abstractNumId="26" w15:restartNumberingAfterBreak="0">
     <w:nsid w:val="630175F1"/>
     <w:multiLevelType w:val="hybridMultilevel"/>
     <w:tmpl w:val="37844E78"/>
@@ -7880,7 +7974,7 @@
       </w:rPr>
     </w:lvl>
   </w:abstractNum>
-  <w:abstractNum w:abstractNumId="26" w15:restartNumberingAfterBreak="0">
+  <w:abstractNum w:abstractNumId="27" w15:restartNumberingAfterBreak="0">
     <w:nsid w:val="6AD65FD6"/>
     <w:multiLevelType w:val="hybridMultilevel"/>
     <w:tmpl w:val="E3502900"/>
@@ -7993,7 +8087,7 @@
       </w:rPr>
     </w:lvl>
   </w:abstractNum>
-  <w:abstractNum w:abstractNumId="27" w15:restartNumberingAfterBreak="0">
+  <w:abstractNum w:abstractNumId="28" w15:restartNumberingAfterBreak="0">
     <w:nsid w:val="6E022302"/>
     <w:multiLevelType w:val="hybridMultilevel"/>
     <w:tmpl w:val="90DAA82C"/>
@@ -8079,7 +8173,7 @@
       </w:pPr>
     </w:lvl>
   </w:abstractNum>
-  <w:abstractNum w:abstractNumId="28" w15:restartNumberingAfterBreak="0">
+  <w:abstractNum w:abstractNumId="29" w15:restartNumberingAfterBreak="0">
     <w:nsid w:val="6EA87BBC"/>
     <w:multiLevelType w:val="hybridMultilevel"/>
     <w:tmpl w:val="392A7092"/>
@@ -8192,7 +8286,7 @@
       </w:rPr>
     </w:lvl>
   </w:abstractNum>
-  <w:abstractNum w:abstractNumId="29" w15:restartNumberingAfterBreak="0">
+  <w:abstractNum w:abstractNumId="30" w15:restartNumberingAfterBreak="0">
     <w:nsid w:val="70082850"/>
     <w:multiLevelType w:val="hybridMultilevel"/>
     <w:tmpl w:val="86946370"/>
@@ -8305,7 +8399,7 @@
       </w:rPr>
     </w:lvl>
   </w:abstractNum>
-  <w:abstractNum w:abstractNumId="30" w15:restartNumberingAfterBreak="0">
+  <w:abstractNum w:abstractNumId="31" w15:restartNumberingAfterBreak="0">
     <w:nsid w:val="74744515"/>
     <w:multiLevelType w:val="hybridMultilevel"/>
     <w:tmpl w:val="193A10A2"/>
@@ -8391,7 +8485,7 @@
       </w:pPr>
     </w:lvl>
   </w:abstractNum>
-  <w:abstractNum w:abstractNumId="31" w15:restartNumberingAfterBreak="0">
+  <w:abstractNum w:abstractNumId="32" w15:restartNumberingAfterBreak="0">
     <w:nsid w:val="7D0D2A30"/>
     <w:multiLevelType w:val="hybridMultilevel"/>
     <w:tmpl w:val="584CE652"/>
@@ -8478,43 +8572,43 @@
     </w:lvl>
   </w:abstractNum>
   <w:num w:numId="1">
-    <w:abstractNumId w:val="28"/>
+    <w:abstractNumId w:val="29"/>
   </w:num>
   <w:num w:numId="2">
-    <w:abstractNumId w:val="12"/>
+    <w:abstractNumId w:val="13"/>
   </w:num>
   <w:num w:numId="3">
-    <w:abstractNumId w:val="13"/>
+    <w:abstractNumId w:val="14"/>
   </w:num>
   <w:num w:numId="4">
-    <w:abstractNumId w:val="14"/>
+    <w:abstractNumId w:val="15"/>
   </w:num>
   <w:num w:numId="5">
-    <w:abstractNumId w:val="29"/>
+    <w:abstractNumId w:val="30"/>
   </w:num>
   <w:num w:numId="6">
+    <w:abstractNumId w:val="21"/>
+  </w:num>
+  <w:num w:numId="7">
     <w:abstractNumId w:val="20"/>
   </w:num>
-  <w:num w:numId="7">
-    <w:abstractNumId w:val="19"/>
-  </w:num>
   <w:num w:numId="8">
-    <w:abstractNumId w:val="21"/>
+    <w:abstractNumId w:val="22"/>
   </w:num>
   <w:num w:numId="9">
-    <w:abstractNumId w:val="23"/>
+    <w:abstractNumId w:val="24"/>
   </w:num>
   <w:num w:numId="10">
-    <w:abstractNumId w:val="17"/>
+    <w:abstractNumId w:val="18"/>
   </w:num>
   <w:num w:numId="11">
-    <w:abstractNumId w:val="31"/>
+    <w:abstractNumId w:val="32"/>
   </w:num>
   <w:num w:numId="12">
     <w:abstractNumId w:val="2"/>
   </w:num>
   <w:num w:numId="13">
-    <w:abstractNumId w:val="18"/>
+    <w:abstractNumId w:val="19"/>
   </w:num>
   <w:num w:numId="14">
     <w:abstractNumId w:val="0"/>
@@ -8523,28 +8617,28 @@
     <w:abstractNumId w:val="4"/>
   </w:num>
   <w:num w:numId="16">
-    <w:abstractNumId w:val="11"/>
+    <w:abstractNumId w:val="12"/>
   </w:num>
   <w:num w:numId="17">
-    <w:abstractNumId w:val="16"/>
+    <w:abstractNumId w:val="17"/>
   </w:num>
   <w:num w:numId="18">
-    <w:abstractNumId w:val="26"/>
+    <w:abstractNumId w:val="27"/>
   </w:num>
   <w:num w:numId="19">
     <w:abstractNumId w:val="7"/>
   </w:num>
   <w:num w:numId="20">
-    <w:abstractNumId w:val="24"/>
+    <w:abstractNumId w:val="25"/>
   </w:num>
   <w:num w:numId="21">
-    <w:abstractNumId w:val="10"/>
+    <w:abstractNumId w:val="11"/>
   </w:num>
   <w:num w:numId="22">
-    <w:abstractNumId w:val="30"/>
+    <w:abstractNumId w:val="31"/>
   </w:num>
   <w:num w:numId="23">
-    <w:abstractNumId w:val="27"/>
+    <w:abstractNumId w:val="28"/>
   </w:num>
   <w:num w:numId="24">
     <w:abstractNumId w:val="1"/>
@@ -8553,13 +8647,13 @@
     <w:abstractNumId w:val="9"/>
   </w:num>
   <w:num w:numId="26">
-    <w:abstractNumId w:val="22"/>
+    <w:abstractNumId w:val="23"/>
   </w:num>
   <w:num w:numId="27">
-    <w:abstractNumId w:val="15"/>
+    <w:abstractNumId w:val="16"/>
   </w:num>
   <w:num w:numId="28">
-    <w:abstractNumId w:val="25"/>
+    <w:abstractNumId w:val="26"/>
   </w:num>
   <w:num w:numId="29">
     <w:abstractNumId w:val="5"/>
@@ -8572,6 +8666,9 @@
   </w:num>
   <w:num w:numId="32">
     <w:abstractNumId w:val="6"/>
+  </w:num>
+  <w:num w:numId="33">
+    <w:abstractNumId w:val="10"/>
   </w:num>
 </w:numbering>
 </file>
@@ -10284,7 +10381,7 @@
 </file>
 
 <file path=customXml/itemProps1.xml><?xml version="1.0" encoding="utf-8"?>
-<ds:datastoreItem xmlns:ds="http://schemas.openxmlformats.org/officeDocument/2006/customXml" ds:itemID="{2C391E7C-AB9E-448B-B027-898169F92025}">
+<ds:datastoreItem xmlns:ds="http://schemas.openxmlformats.org/officeDocument/2006/customXml" ds:itemID="{A8779165-0A29-4A14-9DF5-E17D395451D9}">
   <ds:schemaRefs>
     <ds:schemaRef ds:uri="http://schemas.openxmlformats.org/officeDocument/2006/bibliography"/>
   </ds:schemaRefs>

</xml_diff>

<commit_message>
[lab2.0] Fixed typo in provided example code at the end. Base address of PIO_0 module was missing.
</commit_message>
<xml_diff>
--- a/lab_2_0/lab2.0.docx
+++ b/lab_2_0/lab2.0.docx
@@ -1025,14 +1025,27 @@
       <w:r>
         <w:t xml:space="preserve">Figure </w:t>
       </w:r>
-      <w:fldSimple w:instr=" SEQ Figure \* ARABIC ">
-        <w:r>
-          <w:rPr>
-            <w:noProof/>
-          </w:rPr>
-          <w:t>1</w:t>
-        </w:r>
-      </w:fldSimple>
+      <w:r>
+        <w:fldChar w:fldCharType="begin"/>
+      </w:r>
+      <w:r>
+        <w:instrText xml:space="preserve"> SEQ Figure \* ARABIC </w:instrText>
+      </w:r>
+      <w:r>
+        <w:fldChar w:fldCharType="separate"/>
+      </w:r>
+      <w:r>
+        <w:rPr>
+          <w:noProof/>
+        </w:rPr>
+        <w:t>1</w:t>
+      </w:r>
+      <w:r>
+        <w:rPr>
+          <w:noProof/>
+        </w:rPr>
+        <w:fldChar w:fldCharType="end"/>
+      </w:r>
       <w:bookmarkEnd w:id="0"/>
       <w:r>
         <w:t>.</w:t>
@@ -1257,9 +1270,11 @@
       <w:r>
         <w:t xml:space="preserve"> (</w:t>
       </w:r>
+      <w:proofErr w:type="spellStart"/>
       <w:r>
         <w:t>Qsys</w:t>
       </w:r>
+      <w:proofErr w:type="spellEnd"/>
       <w:r>
         <w:t>)</w:t>
       </w:r>
@@ -1282,7 +1297,15 @@
       </w:pPr>
       <w:r>
         <w:lastRenderedPageBreak/>
-        <w:t>The Qsys system integration tool</w:t>
+        <w:t xml:space="preserve">The </w:t>
+      </w:r>
+      <w:proofErr w:type="spellStart"/>
+      <w:r>
+        <w:t>Qsys</w:t>
+      </w:r>
+      <w:proofErr w:type="spellEnd"/>
+      <w:r>
+        <w:t xml:space="preserve"> system integration tool</w:t>
       </w:r>
     </w:p>
     <w:p>
@@ -1331,11 +1354,19 @@
         <w:t xml:space="preserve">Download the </w:t>
       </w:r>
       <w:hyperlink r:id="rId9" w:history="1">
+        <w:proofErr w:type="spellStart"/>
         <w:r>
           <w:rPr>
             <w:rStyle w:val="Hyperlink"/>
           </w:rPr>
-          <w:t>Quartus Prime Standard Edition Handbook</w:t>
+          <w:t>Quartus</w:t>
+        </w:r>
+        <w:proofErr w:type="spellEnd"/>
+        <w:r>
+          <w:rPr>
+            <w:rStyle w:val="Hyperlink"/>
+          </w:rPr>
+          <w:t xml:space="preserve"> Prime Standard Edition Handbook</w:t>
         </w:r>
       </w:hyperlink>
       <w:r>
@@ -1345,16 +1376,50 @@
         <w:t xml:space="preserve">and read the chapters relevant </w:t>
       </w:r>
       <w:r>
-        <w:t>to Qsys. For this first introduction to Qsys, it is enough to only read “Chapter 5: Creating a System With Qsys”.</w:t>
+        <w:t xml:space="preserve">to </w:t>
+      </w:r>
+      <w:proofErr w:type="spellStart"/>
+      <w:r>
+        <w:t>Qsys</w:t>
+      </w:r>
+      <w:proofErr w:type="spellEnd"/>
+      <w:r>
+        <w:t xml:space="preserve">. For this first introduction to </w:t>
+      </w:r>
+      <w:proofErr w:type="spellStart"/>
+      <w:r>
+        <w:t>Qsys</w:t>
+      </w:r>
+      <w:proofErr w:type="spellEnd"/>
+      <w:r>
+        <w:t xml:space="preserve">, it is enough to only read “Chapter 5: Creating a System </w:t>
+      </w:r>
+      <w:proofErr w:type="gramStart"/>
+      <w:r>
+        <w:t>With</w:t>
+      </w:r>
+      <w:proofErr w:type="gramEnd"/>
+      <w:r>
+        <w:t xml:space="preserve"> </w:t>
+      </w:r>
+      <w:proofErr w:type="spellStart"/>
+      <w:r>
+        <w:t>Qsys</w:t>
+      </w:r>
+      <w:proofErr w:type="spellEnd"/>
+      <w:r>
+        <w:t>”.</w:t>
       </w:r>
     </w:p>
     <w:p>
       <w:r>
         <w:t xml:space="preserve">You don’t need to read the full chapters, but reading through at least the following sections gives you the big picture of what </w:t>
       </w:r>
+      <w:proofErr w:type="spellStart"/>
       <w:r>
         <w:t>Qsys</w:t>
       </w:r>
+      <w:proofErr w:type="spellEnd"/>
       <w:r>
         <w:t xml:space="preserve"> can do.</w:t>
       </w:r>
@@ -1368,8 +1433,21 @@
         </w:numPr>
       </w:pPr>
       <w:r>
-        <w:t>Volume 1 – Chapter 5: Creating a System With Qsys</w:t>
-      </w:r>
+        <w:t xml:space="preserve">Volume 1 – Chapter 5: Creating a System </w:t>
+      </w:r>
+      <w:proofErr w:type="gramStart"/>
+      <w:r>
+        <w:t>With</w:t>
+      </w:r>
+      <w:proofErr w:type="gramEnd"/>
+      <w:r>
+        <w:t xml:space="preserve"> </w:t>
+      </w:r>
+      <w:proofErr w:type="spellStart"/>
+      <w:r>
+        <w:t>Qsys</w:t>
+      </w:r>
+      <w:proofErr w:type="spellEnd"/>
     </w:p>
     <w:p>
       <w:pPr>
@@ -1380,7 +1458,23 @@
         </w:numPr>
       </w:pPr>
       <w:r>
-        <w:t>Create a Qsys System (pg 189 – 200)</w:t>
+        <w:t xml:space="preserve">Create a </w:t>
+      </w:r>
+      <w:proofErr w:type="spellStart"/>
+      <w:r>
+        <w:t>Qsys</w:t>
+      </w:r>
+      <w:proofErr w:type="spellEnd"/>
+      <w:r>
+        <w:t xml:space="preserve"> System (</w:t>
+      </w:r>
+      <w:proofErr w:type="spellStart"/>
+      <w:r>
+        <w:t>pg</w:t>
+      </w:r>
+      <w:proofErr w:type="spellEnd"/>
+      <w:r>
+        <w:t xml:space="preserve"> 189 – 200)</w:t>
       </w:r>
     </w:p>
     <w:p>
@@ -1392,7 +1486,44 @@
         </w:numPr>
       </w:pPr>
       <w:r>
-        <w:t>Integrate a Qsys System and the Quartus Prime Software With the .qsys File (pg 237)</w:t>
+        <w:t xml:space="preserve">Integrate a </w:t>
+      </w:r>
+      <w:proofErr w:type="spellStart"/>
+      <w:r>
+        <w:t>Qsys</w:t>
+      </w:r>
+      <w:proofErr w:type="spellEnd"/>
+      <w:r>
+        <w:t xml:space="preserve"> System and the </w:t>
+      </w:r>
+      <w:proofErr w:type="spellStart"/>
+      <w:r>
+        <w:t>Quartus</w:t>
+      </w:r>
+      <w:proofErr w:type="spellEnd"/>
+      <w:r>
+        <w:t xml:space="preserve"> Prime Software With </w:t>
+      </w:r>
+      <w:proofErr w:type="gramStart"/>
+      <w:r>
+        <w:t>the .</w:t>
+      </w:r>
+      <w:proofErr w:type="spellStart"/>
+      <w:r>
+        <w:t>qsys</w:t>
+      </w:r>
+      <w:proofErr w:type="spellEnd"/>
+      <w:proofErr w:type="gramEnd"/>
+      <w:r>
+        <w:t xml:space="preserve"> File (</w:t>
+      </w:r>
+      <w:proofErr w:type="spellStart"/>
+      <w:r>
+        <w:t>pg</w:t>
+      </w:r>
+      <w:proofErr w:type="spellEnd"/>
+      <w:r>
+        <w:t xml:space="preserve"> 237)</w:t>
       </w:r>
     </w:p>
     <w:p>
@@ -1407,8 +1538,13 @@
       <w:r>
         <w:t xml:space="preserve">When you add IP components to a system and connect them to each other, </w:t>
       </w:r>
-      <w:r>
-        <w:t xml:space="preserve">Qsys generates a </w:t>
+      <w:proofErr w:type="spellStart"/>
+      <w:r>
+        <w:t>Qsys</w:t>
+      </w:r>
+      <w:proofErr w:type="spellEnd"/>
+      <w:r>
+        <w:t xml:space="preserve"> generates a </w:t>
       </w:r>
       <w:r>
         <w:rPr>
@@ -1704,7 +1840,15 @@
         <w:pStyle w:val="Heading2"/>
       </w:pPr>
       <w:r>
-        <w:t>Creating a Quartus Prime Project</w:t>
+        <w:t xml:space="preserve">Creating a </w:t>
+      </w:r>
+      <w:proofErr w:type="spellStart"/>
+      <w:r>
+        <w:t>Quartus</w:t>
+      </w:r>
+      <w:proofErr w:type="spellEnd"/>
+      <w:r>
+        <w:t xml:space="preserve"> Prime Project</w:t>
       </w:r>
     </w:p>
     <w:p>
@@ -1860,7 +2004,15 @@
         <w:t>o we are going to execute a script to configure the FPG</w:t>
       </w:r>
       <w:r>
-        <w:t>A family and the pin assignments in Quartus Prime.</w:t>
+        <w:t xml:space="preserve">A family and the pin assignments in </w:t>
+      </w:r>
+      <w:proofErr w:type="spellStart"/>
+      <w:r>
+        <w:t>Quartus</w:t>
+      </w:r>
+      <w:proofErr w:type="spellEnd"/>
+      <w:r>
+        <w:t xml:space="preserve"> Prime.</w:t>
       </w:r>
     </w:p>
     <w:p>
@@ -1881,7 +2033,25 @@
           <w:b/>
           <w:sz w:val="18"/>
         </w:rPr>
-        <w:t>Tools-&gt;Tcl Scripts…</w:t>
+        <w:t>Tools-&gt;</w:t>
+      </w:r>
+      <w:proofErr w:type="spellStart"/>
+      <w:r>
+        <w:rPr>
+          <w:rFonts w:ascii="Consolas" w:hAnsi="Consolas" w:cs="Consolas"/>
+          <w:b/>
+          <w:sz w:val="18"/>
+        </w:rPr>
+        <w:t>Tcl</w:t>
+      </w:r>
+      <w:proofErr w:type="spellEnd"/>
+      <w:r>
+        <w:rPr>
+          <w:rFonts w:ascii="Consolas" w:hAnsi="Consolas" w:cs="Consolas"/>
+          <w:b/>
+          <w:sz w:val="18"/>
+        </w:rPr>
+        <w:t xml:space="preserve"> Scripts…</w:t>
       </w:r>
     </w:p>
     <w:p>
@@ -1954,8 +2124,13 @@
         <w:t>be patient</w:t>
       </w:r>
       <w:r>
-        <w:t xml:space="preserve"> (Quartus</w:t>
-      </w:r>
+        <w:t xml:space="preserve"> (</w:t>
+      </w:r>
+      <w:proofErr w:type="spellStart"/>
+      <w:r>
+        <w:t>Quartus</w:t>
+      </w:r>
+      <w:proofErr w:type="spellEnd"/>
       <w:r>
         <w:t xml:space="preserve"> Prime</w:t>
       </w:r>
@@ -1976,7 +2151,15 @@
         <w:spacing w:after="0" w:line="240" w:lineRule="auto"/>
       </w:pPr>
       <w:r>
-        <w:t xml:space="preserve">Then, we need to add the top-level entity of the project so Quartus </w:t>
+        <w:t xml:space="preserve">Then, we need to add the top-level entity of the project so </w:t>
+      </w:r>
+      <w:proofErr w:type="spellStart"/>
+      <w:r>
+        <w:t>Quartus</w:t>
+      </w:r>
+      <w:proofErr w:type="spellEnd"/>
+      <w:r>
+        <w:t xml:space="preserve"> </w:t>
       </w:r>
       <w:r>
         <w:t xml:space="preserve">Prime </w:t>
@@ -2111,8 +2294,13 @@
         <w:t>Add</w:t>
       </w:r>
       <w:r>
-        <w:t>. Note that the added path is relative from the Quartus</w:t>
-      </w:r>
+        <w:t xml:space="preserve">. Note that the added path is relative from the </w:t>
+      </w:r>
+      <w:proofErr w:type="spellStart"/>
+      <w:r>
+        <w:t>Quartus</w:t>
+      </w:r>
+      <w:proofErr w:type="spellEnd"/>
       <w:r>
         <w:t xml:space="preserve"> Prime</w:t>
       </w:r>
@@ -2200,8 +2388,6 @@
         </w:rPr>
         <w:t>Project N</w:t>
       </w:r>
-      <w:bookmarkStart w:id="1" w:name="_GoBack"/>
-      <w:bookmarkEnd w:id="1"/>
       <w:r>
         <w:rPr>
           <w:rFonts w:ascii="Consolas" w:hAnsi="Consolas" w:cs="Consolas"/>
@@ -2293,7 +2479,15 @@
         <w:pStyle w:val="Heading2"/>
       </w:pPr>
       <w:r>
-        <w:t>Creating a Qsys System</w:t>
+        <w:t xml:space="preserve">Creating a </w:t>
+      </w:r>
+      <w:proofErr w:type="spellStart"/>
+      <w:r>
+        <w:t>Qsys</w:t>
+      </w:r>
+      <w:proofErr w:type="spellEnd"/>
+      <w:r>
+        <w:t xml:space="preserve"> System</w:t>
       </w:r>
     </w:p>
     <w:p>
@@ -2311,7 +2505,15 @@
         <w:spacing w:after="0" w:line="240" w:lineRule="auto"/>
       </w:pPr>
       <w:r>
-        <w:t xml:space="preserve">Launch Qsys by going to </w:t>
+        <w:t xml:space="preserve">Launch </w:t>
+      </w:r>
+      <w:proofErr w:type="spellStart"/>
+      <w:r>
+        <w:t>Qsys</w:t>
+      </w:r>
+      <w:proofErr w:type="spellEnd"/>
+      <w:r>
+        <w:t xml:space="preserve"> by going to </w:t>
       </w:r>
       <w:r>
         <w:rPr>
@@ -2319,8 +2521,18 @@
           <w:b/>
           <w:sz w:val="18"/>
         </w:rPr>
-        <w:t>Tools-&gt;Qsys</w:t>
-      </w:r>
+        <w:t>Tools-&gt;</w:t>
+      </w:r>
+      <w:proofErr w:type="spellStart"/>
+      <w:r>
+        <w:rPr>
+          <w:rFonts w:ascii="Consolas" w:hAnsi="Consolas" w:cs="Consolas"/>
+          <w:b/>
+          <w:sz w:val="18"/>
+        </w:rPr>
+        <w:t>Qsys</w:t>
+      </w:r>
+      <w:proofErr w:type="spellEnd"/>
       <w:r>
         <w:t>.</w:t>
       </w:r>
@@ -2338,7 +2550,15 @@
         <w:spacing w:after="0" w:line="240" w:lineRule="auto"/>
       </w:pPr>
       <w:r>
-        <w:t xml:space="preserve">In Qsys, go to </w:t>
+        <w:t xml:space="preserve">In </w:t>
+      </w:r>
+      <w:proofErr w:type="spellStart"/>
+      <w:r>
+        <w:t>Qsys</w:t>
+      </w:r>
+      <w:proofErr w:type="spellEnd"/>
+      <w:r>
+        <w:t xml:space="preserve">, go to </w:t>
       </w:r>
       <w:r>
         <w:rPr>
@@ -2355,7 +2575,15 @@
         <w:t xml:space="preserve"> as </w:t>
       </w:r>
       <w:r>
-        <w:t xml:space="preserve">and save the Qsys system as </w:t>
+        <w:t xml:space="preserve">and save the </w:t>
+      </w:r>
+      <w:proofErr w:type="spellStart"/>
+      <w:r>
+        <w:t>Qsys</w:t>
+      </w:r>
+      <w:proofErr w:type="spellEnd"/>
+      <w:r>
+        <w:t xml:space="preserve"> system as </w:t>
       </w:r>
       <w:r>
         <w:rPr>
@@ -2902,12 +3130,14 @@
         </w:rPr>
         <w:t>“</w:t>
       </w:r>
+      <w:proofErr w:type="spellStart"/>
       <w:r>
         <w:rPr>
           <w:rStyle w:val="MonospaceChar"/>
         </w:rPr>
         <w:t>instruction_master</w:t>
       </w:r>
+      <w:proofErr w:type="spellEnd"/>
       <w:r>
         <w:rPr>
           <w:rStyle w:val="MonospaceChar"/>
@@ -2945,12 +3175,14 @@
         </w:rPr>
         <w:t>“</w:t>
       </w:r>
+      <w:proofErr w:type="spellStart"/>
       <w:r>
         <w:rPr>
           <w:rStyle w:val="MonospaceChar"/>
         </w:rPr>
         <w:t>data_master</w:t>
       </w:r>
+      <w:proofErr w:type="spellEnd"/>
       <w:r>
         <w:rPr>
           <w:rStyle w:val="MonospaceChar"/>
@@ -3058,7 +3290,15 @@
         <w:sym w:font="Symbol" w:char="F0BF"/>
       </w:r>
       <w:r>
-        <w:t xml:space="preserve"> on your keyboard. Recall: exporting a signal means making it available outside the Qsys system to route it on the board.</w:t>
+        <w:t xml:space="preserve"> on your keyboard. Recall: exporting a signal means making it available outside the </w:t>
+      </w:r>
+      <w:proofErr w:type="spellStart"/>
+      <w:r>
+        <w:t>Qsys</w:t>
+      </w:r>
+      <w:proofErr w:type="spellEnd"/>
+      <w:r>
+        <w:t xml:space="preserve"> system to route it on the board.</w:t>
       </w:r>
     </w:p>
     <w:p>
@@ -3406,24 +3646,45 @@
         <w:pStyle w:val="Caption"/>
         <w:jc w:val="center"/>
       </w:pPr>
-      <w:bookmarkStart w:id="2" w:name="_Ref464168606"/>
-      <w:bookmarkStart w:id="3" w:name="_Ref464168599"/>
+      <w:bookmarkStart w:id="1" w:name="_Ref464168606"/>
+      <w:bookmarkStart w:id="2" w:name="_Ref464168599"/>
       <w:r>
         <w:t xml:space="preserve">Figure </w:t>
       </w:r>
-      <w:fldSimple w:instr=" SEQ Figure \* ARABIC ">
-        <w:r>
-          <w:rPr>
-            <w:noProof/>
-          </w:rPr>
-          <w:t>2</w:t>
-        </w:r>
-      </w:fldSimple>
+      <w:r>
+        <w:fldChar w:fldCharType="begin"/>
+      </w:r>
+      <w:r>
+        <w:instrText xml:space="preserve"> SEQ Figure \* ARABIC </w:instrText>
+      </w:r>
+      <w:r>
+        <w:fldChar w:fldCharType="separate"/>
+      </w:r>
+      <w:r>
+        <w:rPr>
+          <w:noProof/>
+        </w:rPr>
+        <w:t>2</w:t>
+      </w:r>
+      <w:r>
+        <w:rPr>
+          <w:noProof/>
+        </w:rPr>
+        <w:fldChar w:fldCharType="end"/>
+      </w:r>
+      <w:bookmarkEnd w:id="1"/>
+      <w:r>
+        <w:t xml:space="preserve">. </w:t>
+      </w:r>
+      <w:proofErr w:type="spellStart"/>
+      <w:r>
+        <w:t>Qsys</w:t>
+      </w:r>
+      <w:proofErr w:type="spellEnd"/>
+      <w:r>
+        <w:t xml:space="preserve"> System</w:t>
+      </w:r>
       <w:bookmarkEnd w:id="2"/>
-      <w:r>
-        <w:t>. Qsys System</w:t>
-      </w:r>
-      <w:bookmarkEnd w:id="3"/>
     </w:p>
     <w:p>
       <w:pPr>
@@ -3435,7 +3696,15 @@
         <w:spacing w:after="0" w:line="240" w:lineRule="auto"/>
       </w:pPr>
       <w:r>
-        <w:t xml:space="preserve">You can now close Qsys by clicking on </w:t>
+        <w:t xml:space="preserve">You can now close </w:t>
+      </w:r>
+      <w:proofErr w:type="spellStart"/>
+      <w:r>
+        <w:t>Qsys</w:t>
+      </w:r>
+      <w:proofErr w:type="spellEnd"/>
+      <w:r>
+        <w:t xml:space="preserve"> by clicking on </w:t>
       </w:r>
       <w:r>
         <w:rPr>
@@ -3514,7 +3783,15 @@
         <w:spacing w:after="0" w:line="240" w:lineRule="auto"/>
       </w:pPr>
       <w:r>
-        <w:t>You should now update your top-level to include your Qsys system.</w:t>
+        <w:t xml:space="preserve">You should now update your top-level to include your </w:t>
+      </w:r>
+      <w:proofErr w:type="spellStart"/>
+      <w:r>
+        <w:t>Qsys</w:t>
+      </w:r>
+      <w:proofErr w:type="spellEnd"/>
+      <w:r>
+        <w:t xml:space="preserve"> system.</w:t>
       </w:r>
     </w:p>
     <w:p>
@@ -3560,7 +3837,15 @@
         <w:t>”</w:t>
       </w:r>
       <w:r>
-        <w:t xml:space="preserve"> to get the VHDL component declaration and instantiation template of the Qsys system.</w:t>
+        <w:t xml:space="preserve"> to get the VHDL component declaration and instantiation template of the </w:t>
+      </w:r>
+      <w:proofErr w:type="spellStart"/>
+      <w:r>
+        <w:t>Qsys</w:t>
+      </w:r>
+      <w:proofErr w:type="spellEnd"/>
+      <w:r>
+        <w:t xml:space="preserve"> system.</w:t>
       </w:r>
     </w:p>
     <w:p>
@@ -3620,7 +3905,15 @@
         <w:t>”</w:t>
       </w:r>
       <w:r>
-        <w:t>, the clock input pin of the FPGA/SoC device.</w:t>
+        <w:t>, the clock input pin of the FPGA/</w:t>
+      </w:r>
+      <w:proofErr w:type="spellStart"/>
+      <w:r>
+        <w:t>SoC</w:t>
+      </w:r>
+      <w:proofErr w:type="spellEnd"/>
+      <w:r>
+        <w:t xml:space="preserve"> device.</w:t>
       </w:r>
     </w:p>
     <w:p>
@@ -3971,7 +4264,15 @@
         <w:pStyle w:val="Heading2"/>
       </w:pPr>
       <w:r>
-        <w:t>Creating a Nios II SBT Project</w:t>
+        <w:t xml:space="preserve">Creating a </w:t>
+      </w:r>
+      <w:proofErr w:type="spellStart"/>
+      <w:r>
+        <w:t>Nios</w:t>
+      </w:r>
+      <w:proofErr w:type="spellEnd"/>
+      <w:r>
+        <w:t xml:space="preserve"> II SBT Project</w:t>
       </w:r>
     </w:p>
     <w:p>
@@ -3985,13 +4286,23 @@
       <w:r>
         <w:t xml:space="preserve">Launch a </w:t>
       </w:r>
+      <w:proofErr w:type="spellStart"/>
       <w:r>
         <w:rPr>
           <w:rFonts w:ascii="Consolas" w:hAnsi="Consolas" w:cs="Consolas"/>
           <w:b/>
           <w:sz w:val="18"/>
         </w:rPr>
-        <w:t>Nios II Command Shell</w:t>
+        <w:t>Nios</w:t>
+      </w:r>
+      <w:proofErr w:type="spellEnd"/>
+      <w:r>
+        <w:rPr>
+          <w:rFonts w:ascii="Consolas" w:hAnsi="Consolas" w:cs="Consolas"/>
+          <w:b/>
+          <w:sz w:val="18"/>
+        </w:rPr>
+        <w:t xml:space="preserve"> II Command Shell</w:t>
       </w:r>
       <w:r>
         <w:t xml:space="preserve"> from the start menu of your Windows machine.</w:t>
@@ -4043,7 +4354,25 @@
           <w:b/>
           <w:sz w:val="18"/>
         </w:rPr>
-        <w:t>File-&gt;New-&gt;Nios II Application and BSP from Template</w:t>
+        <w:t>File-&gt;New-&gt;</w:t>
+      </w:r>
+      <w:proofErr w:type="spellStart"/>
+      <w:r>
+        <w:rPr>
+          <w:rFonts w:ascii="Consolas" w:hAnsi="Consolas" w:cs="Consolas"/>
+          <w:b/>
+          <w:sz w:val="18"/>
+        </w:rPr>
+        <w:t>Nios</w:t>
+      </w:r>
+      <w:proofErr w:type="spellEnd"/>
+      <w:r>
+        <w:rPr>
+          <w:rFonts w:ascii="Consolas" w:hAnsi="Consolas" w:cs="Consolas"/>
+          <w:b/>
+          <w:sz w:val="18"/>
+        </w:rPr>
+        <w:t xml:space="preserve"> II Application and BSP from Template</w:t>
       </w:r>
       <w:r>
         <w:t>.</w:t>
@@ -4069,15 +4398,65 @@
           <w:rFonts w:ascii="Consolas" w:hAnsi="Consolas" w:cs="Consolas"/>
           <w:sz w:val="18"/>
         </w:rPr>
-        <w:t>“fpga_intro</w:t>
-      </w:r>
+        <w:t>“</w:t>
+      </w:r>
+      <w:proofErr w:type="spellStart"/>
       <w:r>
         <w:rPr>
           <w:rFonts w:ascii="Consolas" w:hAnsi="Consolas" w:cs="Consolas"/>
           <w:sz w:val="18"/>
         </w:rPr>
-        <w:t>/hw/quartus/system.sopcinfo</w:t>
-      </w:r>
+        <w:t>fpga_intro</w:t>
+      </w:r>
+      <w:proofErr w:type="spellEnd"/>
+      <w:r>
+        <w:rPr>
+          <w:rFonts w:ascii="Consolas" w:hAnsi="Consolas" w:cs="Consolas"/>
+          <w:sz w:val="18"/>
+        </w:rPr>
+        <w:t>/</w:t>
+      </w:r>
+      <w:proofErr w:type="spellStart"/>
+      <w:r>
+        <w:rPr>
+          <w:rFonts w:ascii="Consolas" w:hAnsi="Consolas" w:cs="Consolas"/>
+          <w:sz w:val="18"/>
+        </w:rPr>
+        <w:t>hw</w:t>
+      </w:r>
+      <w:proofErr w:type="spellEnd"/>
+      <w:r>
+        <w:rPr>
+          <w:rFonts w:ascii="Consolas" w:hAnsi="Consolas" w:cs="Consolas"/>
+          <w:sz w:val="18"/>
+        </w:rPr>
+        <w:t>/</w:t>
+      </w:r>
+      <w:proofErr w:type="spellStart"/>
+      <w:r>
+        <w:rPr>
+          <w:rFonts w:ascii="Consolas" w:hAnsi="Consolas" w:cs="Consolas"/>
+          <w:sz w:val="18"/>
+        </w:rPr>
+        <w:t>quartus</w:t>
+      </w:r>
+      <w:proofErr w:type="spellEnd"/>
+      <w:r>
+        <w:rPr>
+          <w:rFonts w:ascii="Consolas" w:hAnsi="Consolas" w:cs="Consolas"/>
+          <w:sz w:val="18"/>
+        </w:rPr>
+        <w:t>/</w:t>
+      </w:r>
+      <w:proofErr w:type="spellStart"/>
+      <w:r>
+        <w:rPr>
+          <w:rFonts w:ascii="Consolas" w:hAnsi="Consolas" w:cs="Consolas"/>
+          <w:sz w:val="18"/>
+        </w:rPr>
+        <w:t>system.sopcinfo</w:t>
+      </w:r>
+      <w:proofErr w:type="spellEnd"/>
       <w:r>
         <w:rPr>
           <w:rFonts w:ascii="Consolas" w:hAnsi="Consolas" w:cs="Consolas"/>
@@ -4122,6 +4501,7 @@
         </w:rPr>
         <w:t>“</w:t>
       </w:r>
+      <w:proofErr w:type="spellStart"/>
       <w:r>
         <w:rPr>
           <w:rFonts w:ascii="Consolas" w:hAnsi="Consolas" w:cs="Consolas"/>
@@ -4129,6 +4509,7 @@
         </w:rPr>
         <w:t>fpga_intro</w:t>
       </w:r>
+      <w:proofErr w:type="spellEnd"/>
       <w:r>
         <w:rPr>
           <w:rFonts w:ascii="Consolas" w:hAnsi="Consolas" w:cs="Consolas"/>
@@ -4195,6 +4576,7 @@
         </w:rPr>
         <w:t>“</w:t>
       </w:r>
+      <w:proofErr w:type="spellStart"/>
       <w:r>
         <w:rPr>
           <w:rFonts w:ascii="Consolas" w:hAnsi="Consolas" w:cs="Consolas"/>
@@ -4202,12 +4584,45 @@
         </w:rPr>
         <w:t>fpga_intro</w:t>
       </w:r>
+      <w:proofErr w:type="spellEnd"/>
       <w:r>
         <w:rPr>
           <w:rFonts w:ascii="Consolas" w:hAnsi="Consolas" w:cs="Consolas"/>
           <w:sz w:val="18"/>
         </w:rPr>
-        <w:t>/sw/nios/application</w:t>
+        <w:t>/</w:t>
+      </w:r>
+      <w:proofErr w:type="spellStart"/>
+      <w:r>
+        <w:rPr>
+          <w:rFonts w:ascii="Consolas" w:hAnsi="Consolas" w:cs="Consolas"/>
+          <w:sz w:val="18"/>
+        </w:rPr>
+        <w:t>sw</w:t>
+      </w:r>
+      <w:proofErr w:type="spellEnd"/>
+      <w:r>
+        <w:rPr>
+          <w:rFonts w:ascii="Consolas" w:hAnsi="Consolas" w:cs="Consolas"/>
+          <w:sz w:val="18"/>
+        </w:rPr>
+        <w:t>/</w:t>
+      </w:r>
+      <w:proofErr w:type="spellStart"/>
+      <w:r>
+        <w:rPr>
+          <w:rFonts w:ascii="Consolas" w:hAnsi="Consolas" w:cs="Consolas"/>
+          <w:sz w:val="18"/>
+        </w:rPr>
+        <w:t>nios</w:t>
+      </w:r>
+      <w:proofErr w:type="spellEnd"/>
+      <w:r>
+        <w:rPr>
+          <w:rFonts w:ascii="Consolas" w:hAnsi="Consolas" w:cs="Consolas"/>
+          <w:sz w:val="18"/>
+        </w:rPr>
+        <w:t>/application</w:t>
       </w:r>
       <w:r>
         <w:rPr>
@@ -4302,12 +4717,28 @@
         <w:pStyle w:val="Heading2"/>
       </w:pPr>
       <w:r>
-        <w:t>Programming the Nios II Processor</w:t>
-      </w:r>
-    </w:p>
-    <w:p>
-      <w:r>
-        <w:t>At this stage you can start writing a C program that once built can be run on the Nios II processor that we previously instantiated on the FPGA.</w:t>
+        <w:t xml:space="preserve">Programming the </w:t>
+      </w:r>
+      <w:proofErr w:type="spellStart"/>
+      <w:r>
+        <w:t>Nios</w:t>
+      </w:r>
+      <w:proofErr w:type="spellEnd"/>
+      <w:r>
+        <w:t xml:space="preserve"> II Processor</w:t>
+      </w:r>
+    </w:p>
+    <w:p>
+      <w:r>
+        <w:t xml:space="preserve">At this stage you can start writing a C program that once built can be run on the </w:t>
+      </w:r>
+      <w:proofErr w:type="spellStart"/>
+      <w:r>
+        <w:t>Nios</w:t>
+      </w:r>
+      <w:proofErr w:type="spellEnd"/>
+      <w:r>
+        <w:t xml:space="preserve"> II processor that we previously instantiated on the FPGA.</w:t>
       </w:r>
       <w:r>
         <w:t xml:space="preserve"> </w:t>
@@ -4421,7 +4852,21 @@
         <w:rPr>
           <w:rStyle w:val="SubtleReference"/>
         </w:rPr>
-        <w:t>(pg 141-144)</w:t>
+        <w:t>(</w:t>
+      </w:r>
+      <w:proofErr w:type="spellStart"/>
+      <w:r>
+        <w:rPr>
+          <w:rStyle w:val="SubtleReference"/>
+        </w:rPr>
+        <w:t>pg</w:t>
+      </w:r>
+      <w:proofErr w:type="spellEnd"/>
+      <w:r>
+        <w:rPr>
+          <w:rStyle w:val="SubtleReference"/>
+        </w:rPr>
+        <w:t xml:space="preserve"> 141-144)</w:t>
       </w:r>
       <w:r>
         <w:t xml:space="preserve"> which shows the peripheral’s register map along with a detailed description of each register.</w:t>
@@ -4787,8 +5232,13 @@
       <w:r>
         <w:t xml:space="preserve">ss of the peripheral as defined by </w:t>
       </w:r>
-      <w:r>
-        <w:t xml:space="preserve">Qsys in </w:t>
+      <w:proofErr w:type="spellStart"/>
+      <w:r>
+        <w:t>Qsys</w:t>
+      </w:r>
+      <w:proofErr w:type="spellEnd"/>
+      <w:r>
+        <w:t xml:space="preserve"> in </w:t>
       </w:r>
       <w:r>
         <w:fldChar w:fldCharType="begin"/>
@@ -4815,7 +5265,15 @@
         <w:t>.</w:t>
       </w:r>
       <w:r>
-        <w:t xml:space="preserve"> You can find the base addresses of all peripherals connected to the Nios II processor by including the </w:t>
+        <w:t xml:space="preserve"> You can find the base addresses of all peripherals connected to the </w:t>
+      </w:r>
+      <w:proofErr w:type="spellStart"/>
+      <w:r>
+        <w:t>Nios</w:t>
+      </w:r>
+      <w:proofErr w:type="spellEnd"/>
+      <w:r>
+        <w:t xml:space="preserve"> II processor by including the </w:t>
       </w:r>
       <w:r>
         <w:rPr>
@@ -4904,8 +5362,49 @@
         <w:t xml:space="preserve">uint32_t pio_data = </w:t>
       </w:r>
       <w:r>
-        <w:t>IORD_ALTERA_AVALON_PIO_DATA(base)</w:t>
-      </w:r>
+        <w:t>IORD_ALTERA_AVALON_PIO_DATA(</w:t>
+      </w:r>
+      <w:r>
+        <w:t>PIO_0_BASE</w:t>
+      </w:r>
+      <w:r>
+        <w:t>)</w:t>
+      </w:r>
+      <w:r>
+        <w:t>;</w:t>
+      </w:r>
+    </w:p>
+    <w:p>
+      <w:pPr>
+        <w:pStyle w:val="Code"/>
+      </w:pPr>
+      <w:r>
+        <w:br/>
+      </w:r>
+      <w:r>
+        <w:t xml:space="preserve">    /* </w:t>
+      </w:r>
+      <w:r>
+        <w:t>Equivalently, one ca</w:t>
+      </w:r>
+      <w:r>
+        <w:t>n also write the following line */</w:t>
+      </w:r>
+      <w:r>
+        <w:br/>
+      </w:r>
+      <w:r>
+        <w:t xml:space="preserve">    uint32_t pio_data = IORD_32DIRECT(PIO_0_BASE, 0)</w:t>
+      </w:r>
+      <w:r>
+        <w:t>;</w:t>
+      </w:r>
+      <w:r>
+        <w:br/>
+        <w:t xml:space="preserve">    </w:t>
+      </w:r>
+      <w:bookmarkStart w:id="3" w:name="_GoBack"/>
+      <w:bookmarkEnd w:id="3"/>
       <w:r>
         <w:br/>
       </w:r>
@@ -5085,7 +5584,7 @@
           <w:rPr>
             <w:noProof/>
           </w:rPr>
-          <w:t>5</w:t>
+          <w:t>8</w:t>
         </w:r>
         <w:r>
           <w:rPr>
@@ -5102,11 +5601,21 @@
       <w:jc w:val="center"/>
     </w:pPr>
     <w:r>
-      <w:t>René Beuchat</w:t>
+      <w:t xml:space="preserve">René </w:t>
     </w:r>
+    <w:proofErr w:type="spellStart"/>
     <w:r>
-      <w:t>, Sahand Kashani</w:t>
+      <w:t>Beuchat</w:t>
     </w:r>
+    <w:proofErr w:type="spellEnd"/>
+    <w:r>
+      <w:t xml:space="preserve">, Sahand </w:t>
+    </w:r>
+    <w:proofErr w:type="spellStart"/>
+    <w:r>
+      <w:t>Kashani</w:t>
+    </w:r>
+    <w:proofErr w:type="spellEnd"/>
   </w:p>
 </w:ftr>
 </file>
@@ -10381,7 +10890,7 @@
 </file>
 
 <file path=customXml/itemProps1.xml><?xml version="1.0" encoding="utf-8"?>
-<ds:datastoreItem xmlns:ds="http://schemas.openxmlformats.org/officeDocument/2006/customXml" ds:itemID="{A8779165-0A29-4A14-9DF5-E17D395451D9}">
+<ds:datastoreItem xmlns:ds="http://schemas.openxmlformats.org/officeDocument/2006/customXml" ds:itemID="{B0CA2BE9-FEDC-440F-904F-A347D77D0F0E}">
   <ds:schemaRefs>
     <ds:schemaRef ds:uri="http://schemas.openxmlformats.org/officeDocument/2006/bibliography"/>
   </ds:schemaRefs>

</xml_diff>

<commit_message>
Full-justification of all text so it doesn't look "ragged" on the right side.
</commit_message>
<xml_diff>
--- a/lab_2_0/lab2.0.docx
+++ b/lab_2_0/lab2.0.docx
@@ -29,12 +29,16 @@
     <w:p>
       <w:pPr>
         <w:pStyle w:val="Heading1"/>
+        <w:jc w:val="both"/>
       </w:pPr>
       <w:r>
         <w:t>Introduction</w:t>
       </w:r>
     </w:p>
     <w:p>
+      <w:pPr>
+        <w:jc w:val="both"/>
+      </w:pPr>
       <w:r>
         <w:t xml:space="preserve">An FPGA (Field Programmable Gate Array) is a </w:t>
       </w:r>
@@ -109,6 +113,9 @@
       </w:r>
     </w:p>
     <w:p>
+      <w:pPr>
+        <w:jc w:val="both"/>
+      </w:pPr>
       <w:r>
         <w:t xml:space="preserve">In this Embedded Systems course, we will </w:t>
       </w:r>
@@ -182,12 +189,16 @@
     <w:p>
       <w:pPr>
         <w:pStyle w:val="Heading1"/>
+        <w:jc w:val="both"/>
       </w:pPr>
       <w:r>
         <w:t>Goal</w:t>
       </w:r>
     </w:p>
     <w:p>
+      <w:pPr>
+        <w:jc w:val="both"/>
+      </w:pPr>
       <w:r>
         <w:t>The goal of this lab is to get</w:t>
       </w:r>
@@ -229,6 +240,7 @@
           <w:ilvl w:val="0"/>
           <w:numId w:val="20"/>
         </w:numPr>
+        <w:jc w:val="both"/>
       </w:pPr>
       <w:r>
         <w:t>C</w:t>
@@ -253,6 +265,7 @@
           <w:ilvl w:val="0"/>
           <w:numId w:val="20"/>
         </w:numPr>
+        <w:jc w:val="both"/>
       </w:pPr>
       <w:r>
         <w:t>Write a</w:t>
@@ -271,6 +284,9 @@
       </w:r>
     </w:p>
     <w:p>
+      <w:pPr>
+        <w:jc w:val="both"/>
+      </w:pPr>
       <w:r>
         <w:t xml:space="preserve">We will </w:t>
       </w:r>
@@ -294,6 +310,9 @@
       </w:r>
     </w:p>
     <w:p>
+      <w:pPr>
+        <w:jc w:val="both"/>
+      </w:pPr>
       <w:r>
         <w:br w:type="page"/>
       </w:r>
@@ -301,6 +320,7 @@
     <w:p>
       <w:pPr>
         <w:pStyle w:val="Heading1"/>
+        <w:jc w:val="both"/>
       </w:pPr>
       <w:r>
         <w:lastRenderedPageBreak/>
@@ -310,12 +330,16 @@
     <w:p>
       <w:pPr>
         <w:pStyle w:val="Heading2"/>
+        <w:jc w:val="both"/>
       </w:pPr>
       <w:r>
         <w:t>Programmable Interfaces</w:t>
       </w:r>
     </w:p>
     <w:p>
+      <w:pPr>
+        <w:jc w:val="both"/>
+      </w:pPr>
       <w:r>
         <w:t>Programmable interfaces</w:t>
       </w:r>
@@ -396,6 +420,7 @@
           <w:ilvl w:val="0"/>
           <w:numId w:val="18"/>
         </w:numPr>
+        <w:jc w:val="both"/>
       </w:pPr>
       <w:r>
         <w:t xml:space="preserve">A </w:t>
@@ -438,6 +463,7 @@
           <w:ilvl w:val="0"/>
           <w:numId w:val="18"/>
         </w:numPr>
+        <w:jc w:val="both"/>
       </w:pPr>
       <w:r>
         <w:t>A</w:t>
@@ -477,6 +503,9 @@
       </w:r>
     </w:p>
     <w:p>
+      <w:pPr>
+        <w:jc w:val="both"/>
+      </w:pPr>
       <w:r>
         <w:t>One of the simplest programmable interfaces is the</w:t>
       </w:r>
@@ -527,6 +556,7 @@
           <w:ilvl w:val="0"/>
           <w:numId w:val="16"/>
         </w:numPr>
+        <w:jc w:val="both"/>
       </w:pPr>
       <w:r>
         <w:t>I</w:t>
@@ -569,6 +599,7 @@
           <w:ilvl w:val="0"/>
           <w:numId w:val="16"/>
         </w:numPr>
+        <w:jc w:val="both"/>
       </w:pPr>
       <w:r>
         <w:t>O</w:t>
@@ -584,6 +615,9 @@
       </w:r>
     </w:p>
     <w:p>
+      <w:pPr>
+        <w:jc w:val="both"/>
+      </w:pPr>
       <w:r>
         <w:t xml:space="preserve">For example, a processor (master) can access a PIO (slave) through a bus and configure its direction </w:t>
       </w:r>
@@ -615,12 +649,16 @@
     <w:p>
       <w:pPr>
         <w:pStyle w:val="Heading2"/>
+        <w:jc w:val="both"/>
       </w:pPr>
       <w:r>
         <w:t>Designing Programmable Interfaces</w:t>
       </w:r>
     </w:p>
     <w:p>
+      <w:pPr>
+        <w:jc w:val="both"/>
+      </w:pPr>
       <w:r>
         <w:t xml:space="preserve">Programmable interfaces are </w:t>
       </w:r>
@@ -632,6 +670,7 @@
           <w:ilvl w:val="0"/>
           <w:numId w:val="19"/>
         </w:numPr>
+        <w:jc w:val="both"/>
       </w:pPr>
       <w:r>
         <w:t>Written</w:t>
@@ -665,6 +704,7 @@
           <w:ilvl w:val="0"/>
           <w:numId w:val="19"/>
         </w:numPr>
+        <w:jc w:val="both"/>
       </w:pPr>
       <w:r>
         <w:t xml:space="preserve">Added to a </w:t>
@@ -695,6 +735,7 @@
           <w:ilvl w:val="0"/>
           <w:numId w:val="19"/>
         </w:numPr>
+        <w:jc w:val="both"/>
       </w:pPr>
       <w:r>
         <w:t>Synthesized by the FPGA tools</w:t>
@@ -707,6 +748,7 @@
           <w:ilvl w:val="0"/>
           <w:numId w:val="19"/>
         </w:numPr>
+        <w:jc w:val="both"/>
       </w:pPr>
       <w:r>
         <w:t>Programmed onto the FPGA</w:t>
@@ -715,12 +757,16 @@
     <w:p>
       <w:pPr>
         <w:pStyle w:val="Heading2"/>
+        <w:jc w:val="both"/>
       </w:pPr>
       <w:r>
         <w:t>Designing Systems</w:t>
       </w:r>
     </w:p>
     <w:p>
+      <w:pPr>
+        <w:jc w:val="both"/>
+      </w:pPr>
       <w:r>
         <w:t xml:space="preserve">In the previous section, we </w:t>
       </w:r>
@@ -750,6 +796,9 @@
       </w:r>
     </w:p>
     <w:p>
+      <w:pPr>
+        <w:jc w:val="both"/>
+      </w:pPr>
       <w:r>
         <w:t xml:space="preserve">A </w:t>
       </w:r>
@@ -775,12 +824,16 @@
     <w:p>
       <w:pPr>
         <w:pStyle w:val="Heading3"/>
+        <w:jc w:val="both"/>
       </w:pPr>
       <w:r>
         <w:t>Creating a system manually</w:t>
       </w:r>
     </w:p>
     <w:p>
+      <w:pPr>
+        <w:jc w:val="both"/>
+      </w:pPr>
       <w:r>
         <w:t>Since we are working with FPGAs, it is possible to implement a</w:t>
       </w:r>
@@ -821,6 +874,9 @@
         <w:instrText xml:space="preserve"> REF _Ref448307012 \h </w:instrText>
       </w:r>
       <w:r>
+        <w:instrText xml:space="preserve"> \* MERGEFORMAT </w:instrText>
+      </w:r>
+      <w:r>
         <w:fldChar w:fldCharType="separate"/>
       </w:r>
       <w:r>
@@ -906,6 +962,9 @@
       </w:r>
     </w:p>
     <w:p>
+      <w:pPr>
+        <w:jc w:val="both"/>
+      </w:pPr>
       <w:r>
         <w:rPr>
           <w:rStyle w:val="Emphasis"/>
@@ -933,6 +992,9 @@
       </w:r>
     </w:p>
     <w:p>
+      <w:pPr>
+        <w:jc w:val="both"/>
+      </w:pPr>
       <w:r>
         <w:t>All systems use a standard set of components (processors, memories, timers …), so one could theoretically spend a considerable amount of time to create such components for re-use in various projects.</w:t>
       </w:r>
@@ -974,7 +1036,7 @@
           <w:noProof/>
         </w:rPr>
         <w:drawing>
-          <wp:inline distT="0" distB="0" distL="0" distR="0" wp14:anchorId="1C801AB5" wp14:editId="798D4F6B">
+          <wp:inline distT="0" distB="0" distL="0" distR="0" wp14:anchorId="7C5236AD" wp14:editId="790883DB">
             <wp:extent cx="5943600" cy="3597275"/>
             <wp:effectExtent l="0" t="0" r="0" b="3175"/>
             <wp:docPr id="5" name="Picture 5"/>
@@ -1025,27 +1087,14 @@
       <w:r>
         <w:t xml:space="preserve">Figure </w:t>
       </w:r>
-      <w:r>
-        <w:fldChar w:fldCharType="begin"/>
-      </w:r>
-      <w:r>
-        <w:instrText xml:space="preserve"> SEQ Figure \* ARABIC </w:instrText>
-      </w:r>
-      <w:r>
-        <w:fldChar w:fldCharType="separate"/>
-      </w:r>
-      <w:r>
-        <w:rPr>
-          <w:noProof/>
-        </w:rPr>
-        <w:t>1</w:t>
-      </w:r>
-      <w:r>
-        <w:rPr>
-          <w:noProof/>
-        </w:rPr>
-        <w:fldChar w:fldCharType="end"/>
-      </w:r>
+      <w:fldSimple w:instr=" SEQ Figure \* ARABIC ">
+        <w:r>
+          <w:rPr>
+            <w:noProof/>
+          </w:rPr>
+          <w:t>1</w:t>
+        </w:r>
+      </w:fldSimple>
       <w:bookmarkEnd w:id="0"/>
       <w:r>
         <w:t>.</w:t>
@@ -1066,6 +1115,7 @@
     <w:p>
       <w:pPr>
         <w:pStyle w:val="Heading3"/>
+        <w:jc w:val="both"/>
       </w:pPr>
       <w:r>
         <w:t xml:space="preserve">Creating a system </w:t>
@@ -1075,6 +1125,9 @@
       </w:r>
     </w:p>
     <w:p>
+      <w:pPr>
+        <w:jc w:val="both"/>
+      </w:pPr>
       <w:r>
         <w:t xml:space="preserve">Solutions exist for </w:t>
       </w:r>
@@ -1110,6 +1163,9 @@
       </w:r>
     </w:p>
     <w:p>
+      <w:pPr>
+        <w:jc w:val="both"/>
+      </w:pPr>
       <w:r>
         <w:t xml:space="preserve">A system integration tool provides a </w:t>
       </w:r>
@@ -1196,6 +1252,9 @@
       </w:r>
     </w:p>
     <w:p>
+      <w:pPr>
+        <w:jc w:val="both"/>
+      </w:pPr>
       <w:r>
         <w:t>Using such a tool, we</w:t>
       </w:r>
@@ -1255,6 +1314,9 @@
       </w:r>
     </w:p>
     <w:p>
+      <w:pPr>
+        <w:jc w:val="both"/>
+      </w:pPr>
       <w:r>
         <w:t>W</w:t>
       </w:r>
@@ -1294,6 +1356,7 @@
     <w:p>
       <w:pPr>
         <w:pStyle w:val="Heading3"/>
+        <w:jc w:val="both"/>
       </w:pPr>
       <w:r>
         <w:lastRenderedPageBreak/>
@@ -1309,6 +1372,9 @@
       </w:r>
     </w:p>
     <w:p>
+      <w:pPr>
+        <w:jc w:val="both"/>
+      </w:pPr>
       <w:r>
         <w:t xml:space="preserve">Using a tool is like speaking a language, as you must first </w:t>
       </w:r>
@@ -1350,6 +1416,9 @@
       </w:r>
     </w:p>
     <w:p>
+      <w:pPr>
+        <w:jc w:val="both"/>
+      </w:pPr>
       <w:r>
         <w:t xml:space="preserve">Download the </w:t>
       </w:r>
@@ -1412,6 +1481,9 @@
       </w:r>
     </w:p>
     <w:p>
+      <w:pPr>
+        <w:jc w:val="both"/>
+      </w:pPr>
       <w:r>
         <w:t xml:space="preserve">You don’t need to read the full chapters, but reading through at least the following sections gives you the big picture of what </w:t>
       </w:r>
@@ -1431,6 +1503,7 @@
           <w:ilvl w:val="0"/>
           <w:numId w:val="33"/>
         </w:numPr>
+        <w:jc w:val="both"/>
       </w:pPr>
       <w:r>
         <w:t xml:space="preserve">Volume 1 – Chapter 5: Creating a System </w:t>
@@ -1456,6 +1529,7 @@
           <w:ilvl w:val="1"/>
           <w:numId w:val="33"/>
         </w:numPr>
+        <w:jc w:val="both"/>
       </w:pPr>
       <w:r>
         <w:t xml:space="preserve">Create a </w:t>
@@ -1484,6 +1558,7 @@
           <w:ilvl w:val="1"/>
           <w:numId w:val="33"/>
         </w:numPr>
+        <w:jc w:val="both"/>
       </w:pPr>
       <w:r>
         <w:t xml:space="preserve">Integrate a </w:t>
@@ -1529,12 +1604,16 @@
     <w:p>
       <w:pPr>
         <w:pStyle w:val="Heading3"/>
+        <w:jc w:val="both"/>
       </w:pPr>
       <w:r>
         <w:t>The Avalon Bus</w:t>
       </w:r>
     </w:p>
     <w:p>
+      <w:pPr>
+        <w:jc w:val="both"/>
+      </w:pPr>
       <w:r>
         <w:t xml:space="preserve">When you add IP components to a system and connect them to each other, </w:t>
       </w:r>
@@ -1593,6 +1672,9 @@
       </w:r>
     </w:p>
     <w:p>
+      <w:pPr>
+        <w:jc w:val="both"/>
+      </w:pPr>
       <w:r>
         <w:t>Th</w:t>
       </w:r>
@@ -1680,6 +1762,7 @@
     </w:p>
     <w:p>
       <w:pPr>
+        <w:jc w:val="both"/>
         <w:rPr>
           <w:smallCaps/>
           <w:color w:val="595959" w:themeColor="text1" w:themeTint="A6"/>
@@ -1696,6 +1779,7 @@
     <w:p>
       <w:pPr>
         <w:pStyle w:val="Heading1"/>
+        <w:jc w:val="both"/>
       </w:pPr>
       <w:r>
         <w:lastRenderedPageBreak/>
@@ -1714,6 +1798,7 @@
     <w:p>
       <w:pPr>
         <w:pStyle w:val="Heading2"/>
+        <w:jc w:val="both"/>
       </w:pPr>
       <w:r>
         <w:t>Prerequisites</w:t>
@@ -1726,6 +1811,7 @@
           <w:ilvl w:val="0"/>
           <w:numId w:val="21"/>
         </w:numPr>
+        <w:jc w:val="both"/>
       </w:pPr>
       <w:r>
         <w:t xml:space="preserve">Download the provided </w:t>
@@ -1761,6 +1847,7 @@
           <w:ilvl w:val="0"/>
           <w:numId w:val="21"/>
         </w:numPr>
+        <w:jc w:val="both"/>
       </w:pPr>
       <w:r>
         <w:t>Decompress the archive</w:t>
@@ -1776,6 +1863,7 @@
           <w:ilvl w:val="0"/>
           <w:numId w:val="21"/>
         </w:numPr>
+        <w:jc w:val="both"/>
       </w:pPr>
       <w:r>
         <w:t xml:space="preserve">Rename </w:t>
@@ -1821,6 +1909,7 @@
           <w:ilvl w:val="0"/>
           <w:numId w:val="21"/>
         </w:numPr>
+        <w:jc w:val="both"/>
       </w:pPr>
       <w:r>
         <w:rPr>
@@ -1838,6 +1927,7 @@
     <w:p>
       <w:pPr>
         <w:pStyle w:val="Heading2"/>
+        <w:jc w:val="both"/>
       </w:pPr>
       <w:r>
         <w:t xml:space="preserve">Creating a </w:t>
@@ -1859,6 +1949,7 @@
           <w:numId w:val="21"/>
         </w:numPr>
         <w:spacing w:after="0" w:line="240" w:lineRule="auto"/>
+        <w:jc w:val="both"/>
       </w:pPr>
       <w:r>
         <w:t xml:space="preserve">Go to </w:t>
@@ -1880,6 +1971,7 @@
           <w:numId w:val="22"/>
         </w:numPr>
         <w:spacing w:after="0" w:line="240" w:lineRule="auto"/>
+        <w:jc w:val="both"/>
       </w:pPr>
       <w:r>
         <w:t xml:space="preserve">Choose </w:t>
@@ -1926,6 +2018,7 @@
           <w:numId w:val="22"/>
         </w:numPr>
         <w:spacing w:after="0" w:line="240" w:lineRule="auto"/>
+        <w:jc w:val="both"/>
       </w:pPr>
       <w:r>
         <w:t xml:space="preserve">Use </w:t>
@@ -1948,6 +2041,7 @@
           <w:numId w:val="22"/>
         </w:numPr>
         <w:spacing w:after="0" w:line="240" w:lineRule="auto"/>
+        <w:jc w:val="both"/>
       </w:pPr>
       <w:r>
         <w:t xml:space="preserve">Click </w:t>
@@ -1964,11 +2058,14 @@
         <w:t>Finish</w:t>
       </w:r>
       <w:r>
-        <w:t>.</w:t>
-      </w:r>
-      <w:r>
-        <w:br/>
-      </w:r>
+        <w:t xml:space="preserve"> button.</w:t>
+      </w:r>
+    </w:p>
+    <w:p>
+      <w:pPr>
+        <w:spacing w:after="0" w:line="240" w:lineRule="auto"/>
+        <w:jc w:val="both"/>
+      </w:pPr>
     </w:p>
     <w:p>
       <w:pPr>
@@ -1978,6 +2075,7 @@
           <w:numId w:val="21"/>
         </w:numPr>
         <w:spacing w:after="0" w:line="240" w:lineRule="auto"/>
+        <w:jc w:val="both"/>
       </w:pPr>
       <w:r>
         <w:t xml:space="preserve">We are using the </w:t>
@@ -2023,6 +2121,7 @@
           <w:numId w:val="23"/>
         </w:numPr>
         <w:spacing w:after="0" w:line="240" w:lineRule="auto"/>
+        <w:jc w:val="both"/>
       </w:pPr>
       <w:r>
         <w:t xml:space="preserve">Go to </w:t>
@@ -2062,6 +2161,7 @@
           <w:numId w:val="23"/>
         </w:numPr>
         <w:spacing w:after="0" w:line="240" w:lineRule="auto"/>
+        <w:jc w:val="both"/>
       </w:pPr>
       <w:r>
         <w:t xml:space="preserve">Select </w:t>
@@ -2096,6 +2196,7 @@
           <w:numId w:val="23"/>
         </w:numPr>
         <w:spacing w:after="0" w:line="240" w:lineRule="auto"/>
+        <w:jc w:val="both"/>
       </w:pPr>
       <w:r>
         <w:t xml:space="preserve">Click </w:t>
@@ -2137,9 +2238,12 @@
       <w:r>
         <w:t xml:space="preserve"> might freeze for a while).</w:t>
       </w:r>
-      <w:r>
-        <w:br/>
-      </w:r>
+    </w:p>
+    <w:p>
+      <w:pPr>
+        <w:spacing w:after="0" w:line="240" w:lineRule="auto"/>
+        <w:jc w:val="both"/>
+      </w:pPr>
     </w:p>
     <w:p>
       <w:pPr>
@@ -2149,6 +2253,7 @@
           <w:numId w:val="21"/>
         </w:numPr>
         <w:spacing w:after="0" w:line="240" w:lineRule="auto"/>
+        <w:jc w:val="both"/>
       </w:pPr>
       <w:r>
         <w:t xml:space="preserve">Then, we need to add the top-level entity of the project so </w:t>
@@ -2176,6 +2281,7 @@
           <w:numId w:val="24"/>
         </w:numPr>
         <w:spacing w:after="0" w:line="240" w:lineRule="auto"/>
+        <w:jc w:val="both"/>
       </w:pPr>
       <w:r>
         <w:t xml:space="preserve">Go to </w:t>
@@ -2197,6 +2303,7 @@
           <w:numId w:val="24"/>
         </w:numPr>
         <w:spacing w:after="0" w:line="240" w:lineRule="auto"/>
+        <w:jc w:val="both"/>
       </w:pPr>
       <w:r>
         <w:t xml:space="preserve">Click on the button labelled </w:t>
@@ -2218,6 +2325,7 @@
           <w:numId w:val="24"/>
         </w:numPr>
         <w:spacing w:after="0" w:line="240" w:lineRule="auto"/>
+        <w:jc w:val="both"/>
       </w:pPr>
       <w:r>
         <w:t xml:space="preserve">Select </w:t>
@@ -2281,6 +2389,7 @@
           <w:numId w:val="24"/>
         </w:numPr>
         <w:spacing w:after="0" w:line="240" w:lineRule="auto"/>
+        <w:jc w:val="both"/>
       </w:pPr>
       <w:r>
         <w:t xml:space="preserve">Click </w:t>
@@ -2349,6 +2458,7 @@
           <w:numId w:val="24"/>
         </w:numPr>
         <w:spacing w:after="0" w:line="240" w:lineRule="auto"/>
+        <w:jc w:val="both"/>
       </w:pPr>
       <w:r>
         <w:t xml:space="preserve">Click </w:t>
@@ -2376,6 +2486,7 @@
           <w:numId w:val="24"/>
         </w:numPr>
         <w:spacing w:after="0" w:line="240" w:lineRule="auto"/>
+        <w:jc w:val="both"/>
       </w:pPr>
       <w:r>
         <w:t xml:space="preserve">In the </w:t>
@@ -2425,6 +2536,7 @@
           <w:numId w:val="24"/>
         </w:numPr>
         <w:spacing w:after="0" w:line="240" w:lineRule="auto"/>
+        <w:jc w:val="both"/>
       </w:pPr>
       <w:r>
         <w:t xml:space="preserve">Right click on </w:t>
@@ -2477,6 +2589,7 @@
     <w:p>
       <w:pPr>
         <w:pStyle w:val="Heading2"/>
+        <w:jc w:val="both"/>
       </w:pPr>
       <w:r>
         <w:t xml:space="preserve">Creating a </w:t>
@@ -2491,6 +2604,9 @@
       </w:r>
     </w:p>
     <w:p>
+      <w:pPr>
+        <w:jc w:val="both"/>
+      </w:pPr>
       <w:r>
         <w:t>We will create a full system including a processor and memory capable of executing software that we are going to write in C.</w:t>
       </w:r>
@@ -2503,6 +2619,7 @@
           <w:numId w:val="21"/>
         </w:numPr>
         <w:spacing w:after="0" w:line="240" w:lineRule="auto"/>
+        <w:jc w:val="both"/>
       </w:pPr>
       <w:r>
         <w:t xml:space="preserve">Launch </w:t>
@@ -2535,9 +2652,6 @@
       <w:proofErr w:type="spellEnd"/>
       <w:r>
         <w:t>.</w:t>
-      </w:r>
-      <w:r>
-        <w:br/>
       </w:r>
     </w:p>
     <w:p>
@@ -2548,6 +2662,7 @@
           <w:numId w:val="21"/>
         </w:numPr>
         <w:spacing w:after="0" w:line="240" w:lineRule="auto"/>
+        <w:jc w:val="both"/>
       </w:pPr>
       <w:r>
         <w:t xml:space="preserve">In </w:t>
@@ -2636,13 +2751,6 @@
           <w:sz w:val="18"/>
         </w:rPr>
         <w:t>.</w:t>
-      </w:r>
-      <w:r>
-        <w:rPr>
-          <w:rFonts w:ascii="Consolas" w:hAnsi="Consolas" w:cs="Consolas"/>
-          <w:sz w:val="18"/>
-        </w:rPr>
-        <w:br/>
       </w:r>
     </w:p>
     <w:p>
@@ -2653,6 +2761,7 @@
           <w:numId w:val="21"/>
         </w:numPr>
         <w:spacing w:after="0" w:line="240" w:lineRule="auto"/>
+        <w:jc w:val="both"/>
       </w:pPr>
       <w:r>
         <w:t xml:space="preserve">Use the </w:t>
@@ -2684,6 +2793,7 @@
           <w:numId w:val="25"/>
         </w:numPr>
         <w:spacing w:after="0" w:line="240" w:lineRule="auto"/>
+        <w:jc w:val="both"/>
       </w:pPr>
       <w:r>
         <w:t xml:space="preserve">A </w:t>
@@ -2706,6 +2816,7 @@
           <w:numId w:val="25"/>
         </w:numPr>
         <w:spacing w:after="0" w:line="240" w:lineRule="auto"/>
+        <w:jc w:val="both"/>
       </w:pPr>
       <w:r>
         <w:t xml:space="preserve">Click </w:t>
@@ -2736,6 +2847,7 @@
           <w:numId w:val="25"/>
         </w:numPr>
         <w:spacing w:after="0" w:line="240" w:lineRule="auto"/>
+        <w:jc w:val="both"/>
       </w:pPr>
       <w:r>
         <w:t xml:space="preserve">An </w:t>
@@ -2764,6 +2876,7 @@
           <w:numId w:val="25"/>
         </w:numPr>
         <w:spacing w:after="0" w:line="240" w:lineRule="auto"/>
+        <w:jc w:val="both"/>
       </w:pPr>
       <w:r>
         <w:t xml:space="preserve">Choose its </w:t>
@@ -2791,6 +2904,7 @@
           <w:numId w:val="25"/>
         </w:numPr>
         <w:spacing w:after="0" w:line="240" w:lineRule="auto"/>
+        <w:jc w:val="both"/>
       </w:pPr>
       <w:r>
         <w:t xml:space="preserve">Click </w:t>
@@ -2821,6 +2935,7 @@
           <w:numId w:val="25"/>
         </w:numPr>
         <w:spacing w:after="0" w:line="240" w:lineRule="auto"/>
+        <w:jc w:val="both"/>
       </w:pPr>
       <w:r>
         <w:t xml:space="preserve">A </w:t>
@@ -2843,9 +2958,9 @@
           <w:numId w:val="25"/>
         </w:numPr>
         <w:spacing w:after="0" w:line="240" w:lineRule="auto"/>
-      </w:pPr>
-      <w:r>
-        <w:lastRenderedPageBreak/>
+        <w:jc w:val="both"/>
+      </w:pPr>
+      <w:r>
         <w:t xml:space="preserve">Click </w:t>
       </w:r>
       <w:r>
@@ -2874,6 +2989,7 @@
           <w:numId w:val="25"/>
         </w:numPr>
         <w:spacing w:after="0" w:line="240" w:lineRule="auto"/>
+        <w:jc w:val="both"/>
       </w:pPr>
       <w:r>
         <w:t xml:space="preserve">A </w:t>
@@ -2896,8 +3012,10 @@
           <w:numId w:val="25"/>
         </w:numPr>
         <w:spacing w:after="0" w:line="240" w:lineRule="auto"/>
-      </w:pPr>
-      <w:r>
+        <w:jc w:val="both"/>
+      </w:pPr>
+      <w:r>
+        <w:lastRenderedPageBreak/>
         <w:t xml:space="preserve">Use a </w:t>
       </w:r>
       <w:r>
@@ -2938,6 +3056,7 @@
           <w:numId w:val="25"/>
         </w:numPr>
         <w:spacing w:after="0" w:line="240" w:lineRule="auto"/>
+        <w:jc w:val="both"/>
       </w:pPr>
       <w:r>
         <w:t xml:space="preserve">Select </w:t>
@@ -2968,6 +3087,7 @@
           <w:numId w:val="25"/>
         </w:numPr>
         <w:spacing w:after="0" w:line="240" w:lineRule="auto"/>
+        <w:jc w:val="both"/>
       </w:pPr>
       <w:r>
         <w:t xml:space="preserve">Click </w:t>
@@ -2998,6 +3118,7 @@
           <w:numId w:val="25"/>
         </w:numPr>
         <w:spacing w:after="0" w:line="240" w:lineRule="auto"/>
+        <w:jc w:val="both"/>
       </w:pPr>
       <w:r>
         <w:t>Now it’s time to connect the system components together. Here are a few tips to do that correctly:</w:t>
@@ -3011,6 +3132,7 @@
           <w:numId w:val="25"/>
         </w:numPr>
         <w:spacing w:after="0" w:line="240" w:lineRule="auto"/>
+        <w:jc w:val="both"/>
       </w:pPr>
       <w:r>
         <w:t xml:space="preserve">Go to </w:t>
@@ -3044,6 +3166,7 @@
           <w:numId w:val="25"/>
         </w:numPr>
         <w:spacing w:after="0" w:line="240" w:lineRule="auto"/>
+        <w:jc w:val="both"/>
       </w:pPr>
       <w:r>
         <w:t xml:space="preserve">Connect the </w:t>
@@ -3120,6 +3243,7 @@
           <w:numId w:val="25"/>
         </w:numPr>
         <w:spacing w:after="0" w:line="240" w:lineRule="auto"/>
+        <w:jc w:val="both"/>
       </w:pPr>
       <w:r>
         <w:t>Connect the instruction bus (</w:t>
@@ -3165,6 +3289,7 @@
           <w:numId w:val="25"/>
         </w:numPr>
         <w:spacing w:after="0" w:line="240" w:lineRule="auto"/>
+        <w:jc w:val="both"/>
       </w:pPr>
       <w:r>
         <w:t>Connect the data bus (</w:t>
@@ -3204,6 +3329,7 @@
           <w:numId w:val="25"/>
         </w:numPr>
         <w:spacing w:after="0" w:line="240" w:lineRule="auto"/>
+        <w:jc w:val="both"/>
       </w:pPr>
       <w:r>
         <w:t>Connect the Interrupt Sender interface of the JTAG UART to the Interrupt Receiver interface of the CPU.</w:t>
@@ -3217,6 +3343,7 @@
           <w:numId w:val="25"/>
         </w:numPr>
         <w:spacing w:after="0" w:line="240" w:lineRule="auto"/>
+        <w:jc w:val="both"/>
       </w:pPr>
       <w:r>
         <w:t>We need to export the</w:t>
@@ -3309,6 +3436,7 @@
           <w:numId w:val="25"/>
         </w:numPr>
         <w:spacing w:after="0" w:line="240" w:lineRule="auto"/>
+        <w:jc w:val="both"/>
       </w:pPr>
       <w:r>
         <w:t xml:space="preserve">Double-click on the </w:t>
@@ -3343,6 +3471,7 @@
           <w:numId w:val="25"/>
         </w:numPr>
         <w:spacing w:after="0" w:line="240" w:lineRule="auto"/>
+        <w:jc w:val="both"/>
       </w:pPr>
       <w:r>
         <w:t xml:space="preserve">Under the </w:t>
@@ -3395,6 +3524,7 @@
           <w:numId w:val="25"/>
         </w:numPr>
         <w:spacing w:after="0" w:line="240" w:lineRule="auto"/>
+        <w:jc w:val="both"/>
       </w:pPr>
       <w:r>
         <w:t xml:space="preserve">The </w:t>
@@ -3422,6 +3552,7 @@
           <w:numId w:val="25"/>
         </w:numPr>
         <w:spacing w:after="0" w:line="240" w:lineRule="auto"/>
+        <w:jc w:val="both"/>
       </w:pPr>
       <w:r>
         <w:t>Similarly,</w:t>
@@ -3449,6 +3580,7 @@
           <w:numId w:val="25"/>
         </w:numPr>
         <w:spacing w:after="0" w:line="240" w:lineRule="auto"/>
+        <w:jc w:val="both"/>
       </w:pPr>
       <w:r>
         <w:t>You can now close the configuration view.</w:t>
@@ -3462,6 +3594,7 @@
           <w:numId w:val="25"/>
         </w:numPr>
         <w:spacing w:after="0" w:line="240" w:lineRule="auto"/>
+        <w:jc w:val="both"/>
       </w:pPr>
       <w:r>
         <w:t xml:space="preserve">Go to </w:t>
@@ -3486,6 +3619,7 @@
           <w:numId w:val="25"/>
         </w:numPr>
         <w:spacing w:after="0" w:line="240" w:lineRule="auto"/>
+        <w:jc w:val="both"/>
       </w:pPr>
       <w:r>
         <w:t xml:space="preserve">Similarly, go to </w:t>
@@ -3510,6 +3644,7 @@
           <w:numId w:val="25"/>
         </w:numPr>
         <w:spacing w:after="0" w:line="240" w:lineRule="auto"/>
+        <w:jc w:val="both"/>
       </w:pPr>
       <w:r>
         <w:t xml:space="preserve">Go to </w:t>
@@ -3524,9 +3659,6 @@
       </w:r>
       <w:r>
         <w:t>.</w:t>
-      </w:r>
-      <w:r>
-        <w:br/>
       </w:r>
     </w:p>
     <w:p>
@@ -3538,9 +3670,9 @@
           <w:numId w:val="21"/>
         </w:numPr>
         <w:spacing w:after="0" w:line="240" w:lineRule="auto"/>
-      </w:pPr>
-      <w:r>
-        <w:lastRenderedPageBreak/>
+        <w:jc w:val="both"/>
+      </w:pPr>
+      <w:r>
         <w:t xml:space="preserve">Your system should now look like </w:t>
       </w:r>
       <w:r>
@@ -3557,6 +3689,9 @@
       </w:r>
       <w:r>
         <w:instrText xml:space="preserve"> REF _Ref464168606 \h </w:instrText>
+      </w:r>
+      <w:r>
+        <w:instrText xml:space="preserve"> \* MERGEFORMAT </w:instrText>
       </w:r>
       <w:r>
         <w:fldChar w:fldCharType="separate"/>
@@ -3590,6 +3725,7 @@
       <w:pPr>
         <w:keepNext/>
         <w:spacing w:after="0" w:line="240" w:lineRule="auto"/>
+        <w:jc w:val="center"/>
       </w:pPr>
       <w:r>
         <w:br/>
@@ -3599,7 +3735,7 @@
           <w:noProof/>
         </w:rPr>
         <w:drawing>
-          <wp:inline distT="0" distB="0" distL="0" distR="0" wp14:anchorId="3D2CA885" wp14:editId="7549B87A">
+          <wp:inline distT="0" distB="0" distL="0" distR="0" wp14:anchorId="56B74FE2" wp14:editId="51807D86">
             <wp:extent cx="5943600" cy="2718435"/>
             <wp:effectExtent l="0" t="0" r="0" b="5715"/>
             <wp:docPr id="2" name="Picture 2"/>
@@ -3651,27 +3787,14 @@
       <w:r>
         <w:t xml:space="preserve">Figure </w:t>
       </w:r>
-      <w:r>
-        <w:fldChar w:fldCharType="begin"/>
-      </w:r>
-      <w:r>
-        <w:instrText xml:space="preserve"> SEQ Figure \* ARABIC </w:instrText>
-      </w:r>
-      <w:r>
-        <w:fldChar w:fldCharType="separate"/>
-      </w:r>
-      <w:r>
-        <w:rPr>
-          <w:noProof/>
-        </w:rPr>
-        <w:t>2</w:t>
-      </w:r>
-      <w:r>
-        <w:rPr>
-          <w:noProof/>
-        </w:rPr>
-        <w:fldChar w:fldCharType="end"/>
-      </w:r>
+      <w:fldSimple w:instr=" SEQ Figure \* ARABIC ">
+        <w:r>
+          <w:rPr>
+            <w:noProof/>
+          </w:rPr>
+          <w:t>2</w:t>
+        </w:r>
+      </w:fldSimple>
       <w:bookmarkEnd w:id="1"/>
       <w:r>
         <w:t xml:space="preserve">. </w:t>
@@ -3694,8 +3817,10 @@
           <w:numId w:val="21"/>
         </w:numPr>
         <w:spacing w:after="0" w:line="240" w:lineRule="auto"/>
-      </w:pPr>
-      <w:r>
+        <w:jc w:val="both"/>
+      </w:pPr>
+      <w:r>
+        <w:lastRenderedPageBreak/>
         <w:t xml:space="preserve">You can now close </w:t>
       </w:r>
       <w:proofErr w:type="spellStart"/>
@@ -3725,9 +3850,6 @@
       </w:r>
       <w:r>
         <w:t xml:space="preserve"> generate the system when asked.</w:t>
-      </w:r>
-      <w:r>
-        <w:br/>
       </w:r>
     </w:p>
     <w:p>
@@ -3738,6 +3860,7 @@
           <w:numId w:val="21"/>
         </w:numPr>
         <w:spacing w:after="0" w:line="240" w:lineRule="auto"/>
+        <w:jc w:val="both"/>
       </w:pPr>
       <w:r>
         <w:t xml:space="preserve">Use the same procedure you used to add the top-level VHDL file to the project to, this time, add the </w:t>
@@ -3768,9 +3891,6 @@
       </w:r>
       <w:r>
         <w:t xml:space="preserve"> file to the project.</w:t>
-      </w:r>
-      <w:r>
-        <w:br/>
       </w:r>
     </w:p>
     <w:p>
@@ -3781,6 +3901,7 @@
           <w:numId w:val="21"/>
         </w:numPr>
         <w:spacing w:after="0" w:line="240" w:lineRule="auto"/>
+        <w:jc w:val="both"/>
       </w:pPr>
       <w:r>
         <w:t xml:space="preserve">You should now update your top-level to include your </w:t>
@@ -3802,6 +3923,7 @@
           <w:numId w:val="29"/>
         </w:numPr>
         <w:spacing w:after="0" w:line="240" w:lineRule="auto"/>
+        <w:jc w:val="both"/>
       </w:pPr>
       <w:r>
         <w:t xml:space="preserve">In a text editor, open </w:t>
@@ -3856,6 +3978,7 @@
           <w:numId w:val="29"/>
         </w:numPr>
         <w:spacing w:after="0" w:line="240" w:lineRule="auto"/>
+        <w:jc w:val="both"/>
       </w:pPr>
       <w:r>
         <w:t>Add the component declaration to your top-level architecture.</w:t>
@@ -3869,6 +3992,7 @@
           <w:numId w:val="29"/>
         </w:numPr>
         <w:spacing w:after="0" w:line="240" w:lineRule="auto"/>
+        <w:jc w:val="both"/>
       </w:pPr>
       <w:r>
         <w:t>Add the component instantiation and map the port as follows:</w:t>
@@ -3882,6 +4006,7 @@
           <w:numId w:val="25"/>
         </w:numPr>
         <w:spacing w:after="0" w:line="240" w:lineRule="auto"/>
+        <w:jc w:val="both"/>
       </w:pPr>
       <w:r>
         <w:t xml:space="preserve">The clock should be routed to </w:t>
@@ -3924,6 +4049,7 @@
           <w:numId w:val="25"/>
         </w:numPr>
         <w:spacing w:after="0" w:line="240" w:lineRule="auto"/>
+        <w:jc w:val="both"/>
       </w:pPr>
       <w:r>
         <w:t xml:space="preserve">Use the </w:t>
@@ -3967,6 +4093,7 @@
           <w:numId w:val="25"/>
         </w:numPr>
         <w:spacing w:after="0" w:line="240" w:lineRule="auto"/>
+        <w:jc w:val="both"/>
       </w:pPr>
       <w:r>
         <w:t xml:space="preserve">Route the PIO to </w:t>
@@ -4007,12 +4134,10 @@
           <w:numId w:val="29"/>
         </w:numPr>
         <w:spacing w:after="0" w:line="240" w:lineRule="auto"/>
+        <w:jc w:val="both"/>
       </w:pPr>
       <w:r>
         <w:t>Then, in the entity, comment all the ports you are not using, i.e. everything except the 3 mentioned above. Be careful with your semi-colons!</w:t>
-      </w:r>
-      <w:r>
-        <w:br/>
       </w:r>
     </w:p>
     <w:p>
@@ -4023,6 +4148,7 @@
           <w:numId w:val="21"/>
         </w:numPr>
         <w:spacing w:after="0" w:line="240" w:lineRule="auto"/>
+        <w:jc w:val="both"/>
       </w:pPr>
       <w:r>
         <w:t xml:space="preserve">Go to </w:t>
@@ -4037,9 +4163,6 @@
       </w:r>
       <w:r>
         <w:t xml:space="preserve"> and grab a coffee/tea or even a pineapple juice, we are open-minded.</w:t>
-      </w:r>
-      <w:r>
-        <w:br/>
       </w:r>
     </w:p>
     <w:p>
@@ -4050,6 +4173,7 @@
           <w:numId w:val="21"/>
         </w:numPr>
         <w:spacing w:after="0" w:line="240" w:lineRule="auto"/>
+        <w:jc w:val="both"/>
       </w:pPr>
       <w:r>
         <w:t xml:space="preserve">Once the compilation is finished, plug in your FPGA board and go to </w:t>
@@ -4074,6 +4198,7 @@
           <w:numId w:val="30"/>
         </w:numPr>
         <w:spacing w:after="0" w:line="240" w:lineRule="auto"/>
+        <w:jc w:val="both"/>
       </w:pPr>
       <w:r>
         <w:t xml:space="preserve">Click </w:t>
@@ -4115,6 +4240,7 @@
           <w:numId w:val="30"/>
         </w:numPr>
         <w:spacing w:after="0" w:line="240" w:lineRule="auto"/>
+        <w:jc w:val="both"/>
       </w:pPr>
       <w:r>
         <w:t xml:space="preserve">Right-click on the beautiful picture of Altera chip labelled </w:t>
@@ -4147,6 +4273,7 @@
           <w:numId w:val="30"/>
         </w:numPr>
         <w:spacing w:after="0" w:line="240" w:lineRule="auto"/>
+        <w:jc w:val="both"/>
       </w:pPr>
       <w:r>
         <w:t xml:space="preserve">Select </w:t>
@@ -4196,6 +4323,7 @@
           <w:numId w:val="30"/>
         </w:numPr>
         <w:spacing w:after="0" w:line="240" w:lineRule="auto"/>
+        <w:jc w:val="both"/>
       </w:pPr>
       <w:r>
         <w:t xml:space="preserve">Enable the </w:t>
@@ -4229,6 +4357,7 @@
           <w:numId w:val="30"/>
         </w:numPr>
         <w:spacing w:after="0" w:line="240" w:lineRule="auto"/>
+        <w:jc w:val="both"/>
       </w:pPr>
       <w:r>
         <w:t xml:space="preserve">Press </w:t>
@@ -4246,6 +4375,9 @@
       </w:r>
     </w:p>
     <w:p>
+      <w:pPr>
+        <w:jc w:val="both"/>
+      </w:pPr>
       <w:r>
         <w:br w:type="page"/>
       </w:r>
@@ -4253,6 +4385,7 @@
     <w:p>
       <w:pPr>
         <w:pStyle w:val="Heading1"/>
+        <w:jc w:val="both"/>
       </w:pPr>
       <w:r>
         <w:lastRenderedPageBreak/>
@@ -4262,6 +4395,7 @@
     <w:p>
       <w:pPr>
         <w:pStyle w:val="Heading2"/>
+        <w:jc w:val="both"/>
       </w:pPr>
       <w:r>
         <w:t xml:space="preserve">Creating a </w:t>
@@ -4282,6 +4416,7 @@
           <w:ilvl w:val="0"/>
           <w:numId w:val="21"/>
         </w:numPr>
+        <w:jc w:val="both"/>
       </w:pPr>
       <w:r>
         <w:t xml:space="preserve">Launch a </w:t>
@@ -4305,10 +4440,10 @@
         <w:t xml:space="preserve"> II Command Shell</w:t>
       </w:r>
       <w:r>
-        <w:t xml:space="preserve"> from the start menu of your Windows machine.</w:t>
-      </w:r>
-      <w:r>
-        <w:br/>
+        <w:t xml:space="preserve"> from the star</w:t>
+      </w:r>
+      <w:r>
+        <w:t>t menu of your Windows machine.</w:t>
       </w:r>
     </w:p>
     <w:p>
@@ -4318,6 +4453,7 @@
           <w:ilvl w:val="0"/>
           <w:numId w:val="21"/>
         </w:numPr>
+        <w:jc w:val="both"/>
       </w:pPr>
       <w:r>
         <w:t xml:space="preserve">Use the following command to launch the IDE: </w:t>
@@ -4331,9 +4467,6 @@
       </w:r>
       <w:r>
         <w:t>.</w:t>
-      </w:r>
-      <w:r>
-        <w:br/>
       </w:r>
     </w:p>
     <w:p>
@@ -4344,6 +4477,7 @@
           <w:numId w:val="21"/>
         </w:numPr>
         <w:spacing w:after="0" w:line="240" w:lineRule="auto"/>
+        <w:jc w:val="both"/>
       </w:pPr>
       <w:r>
         <w:t xml:space="preserve">Go to </w:t>
@@ -4376,9 +4510,6 @@
       </w:r>
       <w:r>
         <w:t>.</w:t>
-      </w:r>
-      <w:r>
-        <w:br/>
       </w:r>
     </w:p>
     <w:p>
@@ -4389,6 +4520,7 @@
           <w:numId w:val="21"/>
         </w:numPr>
         <w:spacing w:after="0" w:line="240" w:lineRule="auto"/>
+        <w:jc w:val="both"/>
       </w:pPr>
       <w:r>
         <w:t xml:space="preserve">Select </w:t>
@@ -4477,9 +4609,6 @@
       </w:r>
       <w:r>
         <w:t>.</w:t>
-      </w:r>
-      <w:r>
-        <w:br/>
       </w:r>
     </w:p>
     <w:p>
@@ -4490,6 +4619,7 @@
           <w:numId w:val="21"/>
         </w:numPr>
         <w:spacing w:after="0" w:line="240" w:lineRule="auto"/>
+        <w:jc w:val="both"/>
       </w:pPr>
       <w:r>
         <w:t xml:space="preserve">Name your software project </w:t>
@@ -4519,9 +4649,6 @@
       </w:r>
       <w:r>
         <w:t>.</w:t>
-      </w:r>
-      <w:r>
-        <w:br/>
       </w:r>
     </w:p>
     <w:p>
@@ -4532,6 +4659,7 @@
           <w:numId w:val="21"/>
         </w:numPr>
         <w:spacing w:after="0" w:line="240" w:lineRule="auto"/>
+        <w:jc w:val="both"/>
       </w:pPr>
       <w:r>
         <w:t>We invite you</w:t>
@@ -4633,9 +4761,6 @@
       </w:r>
       <w:r>
         <w:t>. We encourage this practice to properly separate software from hardware design files.</w:t>
-      </w:r>
-      <w:r>
-        <w:br/>
       </w:r>
     </w:p>
     <w:p>
@@ -4646,6 +4771,7 @@
           <w:numId w:val="21"/>
         </w:numPr>
         <w:spacing w:after="0" w:line="240" w:lineRule="auto"/>
+        <w:jc w:val="both"/>
       </w:pPr>
       <w:r>
         <w:t xml:space="preserve">Choose </w:t>
@@ -4677,9 +4803,6 @@
       </w:r>
       <w:r>
         <w:t>.</w:t>
-      </w:r>
-      <w:r>
-        <w:br/>
       </w:r>
     </w:p>
     <w:p>
@@ -4690,6 +4813,7 @@
           <w:numId w:val="21"/>
         </w:numPr>
         <w:spacing w:after="0" w:line="240" w:lineRule="auto"/>
+        <w:jc w:val="both"/>
       </w:pPr>
       <w:r>
         <w:t xml:space="preserve">Click </w:t>
@@ -4705,16 +4829,11 @@
       <w:r>
         <w:t>.</w:t>
       </w:r>
-      <w:r>
-        <w:rPr>
-          <w:b/>
-        </w:rPr>
-        <w:br/>
-      </w:r>
     </w:p>
     <w:p>
       <w:pPr>
         <w:pStyle w:val="Heading2"/>
+        <w:jc w:val="both"/>
       </w:pPr>
       <w:r>
         <w:t xml:space="preserve">Programming the </w:t>
@@ -4729,6 +4848,9 @@
       </w:r>
     </w:p>
     <w:p>
+      <w:pPr>
+        <w:jc w:val="both"/>
+      </w:pPr>
       <w:r>
         <w:t xml:space="preserve">At this stage you can start writing a C program that once built can be run on the </w:t>
       </w:r>
@@ -4748,6 +4870,9 @@
       </w:r>
     </w:p>
     <w:p>
+      <w:pPr>
+        <w:jc w:val="both"/>
+      </w:pPr>
       <w:r>
         <w:t xml:space="preserve">However, in order to use the PIO programmable </w:t>
       </w:r>
@@ -4806,6 +4931,9 @@
       </w:r>
     </w:p>
     <w:p>
+      <w:pPr>
+        <w:jc w:val="both"/>
+      </w:pPr>
       <w:r>
         <w:t>Chapter 11 describes the PIO core</w:t>
       </w:r>
@@ -4873,6 +5001,9 @@
       </w:r>
     </w:p>
     <w:p>
+      <w:pPr>
+        <w:jc w:val="both"/>
+      </w:pPr>
       <w:r>
         <w:t xml:space="preserve">The documentation also mentions that the core comes with a header file </w:t>
       </w:r>
@@ -4915,6 +5046,7 @@
     </w:p>
     <w:p>
       <w:pPr>
+        <w:jc w:val="both"/>
         <w:rPr>
           <w:rStyle w:val="Emphasis"/>
         </w:rPr>
@@ -5031,12 +5163,16 @@
     <w:p>
       <w:pPr>
         <w:pStyle w:val="Heading3"/>
+        <w:jc w:val="both"/>
       </w:pPr>
       <w:r>
         <w:t>Performing IO with Peripherals</w:t>
       </w:r>
     </w:p>
     <w:p>
+      <w:pPr>
+        <w:jc w:val="both"/>
+      </w:pPr>
       <w:r>
         <w:t xml:space="preserve">In order to </w:t>
       </w:r>
@@ -5068,11 +5204,7 @@
         <w:t>instructions</w:t>
       </w:r>
       <w:r>
-        <w:t xml:space="preserve"> targeted at peripheral </w:t>
-      </w:r>
-      <w:r>
-        <w:lastRenderedPageBreak/>
-        <w:t>IO.</w:t>
+        <w:t xml:space="preserve"> targeted at peripheral IO.</w:t>
       </w:r>
       <w:r>
         <w:t xml:space="preserve"> These instructions </w:t>
@@ -5104,6 +5236,7 @@
           <w:numId w:val="28"/>
         </w:numPr>
         <w:spacing w:after="160" w:line="259" w:lineRule="auto"/>
+        <w:jc w:val="both"/>
       </w:pPr>
       <w:r>
         <w:t>Reading</w:t>
@@ -5116,6 +5249,7 @@
           <w:ilvl w:val="1"/>
           <w:numId w:val="28"/>
         </w:numPr>
+        <w:jc w:val="both"/>
       </w:pPr>
       <w:r>
         <w:t>IORD_8DIRECT(BASE, OFFSET)</w:t>
@@ -5128,6 +5262,7 @@
           <w:ilvl w:val="1"/>
           <w:numId w:val="28"/>
         </w:numPr>
+        <w:jc w:val="both"/>
       </w:pPr>
       <w:r>
         <w:t>IORD_16DIRECT(BASE, OFFSET)</w:t>
@@ -5140,6 +5275,7 @@
           <w:ilvl w:val="1"/>
           <w:numId w:val="28"/>
         </w:numPr>
+        <w:jc w:val="both"/>
       </w:pPr>
       <w:r>
         <w:t>IORD_32DIRECT(BASE, OFFSET)</w:t>
@@ -5153,8 +5289,10 @@
           <w:numId w:val="28"/>
         </w:numPr>
         <w:spacing w:after="160" w:line="259" w:lineRule="auto"/>
-      </w:pPr>
-      <w:r>
+        <w:jc w:val="both"/>
+      </w:pPr>
+      <w:r>
+        <w:lastRenderedPageBreak/>
         <w:t>Writing</w:t>
       </w:r>
     </w:p>
@@ -5165,6 +5303,7 @@
           <w:ilvl w:val="1"/>
           <w:numId w:val="28"/>
         </w:numPr>
+        <w:jc w:val="both"/>
       </w:pPr>
       <w:r>
         <w:t>IOWR_8DIRECT(BASE, OFFSET, DATA)</w:t>
@@ -5177,6 +5316,7 @@
           <w:ilvl w:val="1"/>
           <w:numId w:val="28"/>
         </w:numPr>
+        <w:jc w:val="both"/>
       </w:pPr>
       <w:r>
         <w:t>IOWR_16</w:t>
@@ -5192,6 +5332,7 @@
           <w:ilvl w:val="1"/>
           <w:numId w:val="28"/>
         </w:numPr>
+        <w:jc w:val="both"/>
       </w:pPr>
       <w:r>
         <w:t>IOWR_32</w:t>
@@ -5203,17 +5344,22 @@
     <w:p>
       <w:pPr>
         <w:pStyle w:val="Monospace"/>
+        <w:jc w:val="both"/>
       </w:pPr>
     </w:p>
     <w:p>
       <w:pPr>
         <w:pStyle w:val="Heading3"/>
+        <w:jc w:val="both"/>
       </w:pPr>
       <w:r>
         <w:t>Addressing Peripherals</w:t>
       </w:r>
     </w:p>
     <w:p>
+      <w:pPr>
+        <w:jc w:val="both"/>
+      </w:pPr>
       <w:r>
         <w:t xml:space="preserve">The macros defined above contain a </w:t>
       </w:r>
@@ -5247,6 +5393,9 @@
         <w:instrText xml:space="preserve"> REF _Ref464168606 \h </w:instrText>
       </w:r>
       <w:r>
+        <w:instrText xml:space="preserve"> \* MERGEFORMAT </w:instrText>
+      </w:r>
+      <w:r>
         <w:fldChar w:fldCharType="separate"/>
       </w:r>
       <w:r>
@@ -5286,6 +5435,9 @@
       </w:r>
     </w:p>
     <w:p>
+      <w:pPr>
+        <w:jc w:val="both"/>
+      </w:pPr>
       <w:r>
         <w:t>With all this in mind, th</w:t>
       </w:r>
@@ -5403,75 +5555,83 @@
         <w:br/>
         <w:t xml:space="preserve">    </w:t>
       </w:r>
+      <w:r>
+        <w:br/>
+      </w:r>
+      <w:r>
+        <w:t xml:space="preserve">    return 0;</w:t>
+      </w:r>
+    </w:p>
+    <w:p>
+      <w:pPr>
+        <w:pStyle w:val="Code"/>
+      </w:pPr>
+      <w:r>
+        <w:t>}</w:t>
+      </w:r>
+    </w:p>
+    <w:p>
+      <w:pPr>
+        <w:pStyle w:val="Monospace"/>
+        <w:jc w:val="both"/>
+      </w:pPr>
+    </w:p>
+    <w:p>
+      <w:pPr>
+        <w:jc w:val="both"/>
+      </w:pPr>
+      <w:r>
+        <w:t xml:space="preserve">Try to do write a loop where you </w:t>
+      </w:r>
+      <w:r>
+        <w:t>gene</w:t>
+      </w:r>
       <w:bookmarkStart w:id="3" w:name="_GoBack"/>
       <w:bookmarkEnd w:id="3"/>
       <w:r>
-        <w:br/>
-      </w:r>
-      <w:r>
-        <w:t xml:space="preserve">    return 0;</w:t>
-      </w:r>
-    </w:p>
-    <w:p>
-      <w:pPr>
-        <w:pStyle w:val="Code"/>
-      </w:pPr>
-      <w:r>
-        <w:t>}</w:t>
+        <w:t xml:space="preserve">rate </w:t>
+      </w:r>
+      <w:r>
+        <w:t>a</w:t>
+      </w:r>
+      <w:r>
+        <w:t xml:space="preserve"> </w:t>
+      </w:r>
+      <w:r>
+        <w:t>moving</w:t>
+      </w:r>
+      <w:r>
+        <w:t xml:space="preserve"> </w:t>
+      </w:r>
+      <w:r>
+        <w:t>“</w:t>
+      </w:r>
+      <w:r>
+        <w:t>1</w:t>
+      </w:r>
+      <w:r>
+        <w:t>”</w:t>
+      </w:r>
+      <w:r>
+        <w:t xml:space="preserve"> on the LED</w:t>
+      </w:r>
+      <w:r>
+        <w:t>s.</w:t>
+      </w:r>
+      <w:r>
+        <w:t xml:space="preserve"> You should periodically write the followi</w:t>
+      </w:r>
+      <w:r>
+        <w:t>ng bit patterns to the PIO core:</w:t>
+      </w:r>
+      <w:r>
+        <w:t xml:space="preserve"> </w:t>
       </w:r>
     </w:p>
     <w:p>
       <w:pPr>
         <w:pStyle w:val="Monospace"/>
-      </w:pPr>
-    </w:p>
-    <w:p>
-      <w:r>
-        <w:t xml:space="preserve">Try to do write a loop where you </w:t>
-      </w:r>
-      <w:r>
-        <w:t xml:space="preserve">generate </w:t>
-      </w:r>
-      <w:r>
-        <w:t>a</w:t>
-      </w:r>
-      <w:r>
-        <w:t xml:space="preserve"> </w:t>
-      </w:r>
-      <w:r>
-        <w:t>moving</w:t>
-      </w:r>
-      <w:r>
-        <w:t xml:space="preserve"> </w:t>
-      </w:r>
-      <w:r>
-        <w:t>“</w:t>
-      </w:r>
-      <w:r>
-        <w:t>1</w:t>
-      </w:r>
-      <w:r>
-        <w:t>”</w:t>
-      </w:r>
-      <w:r>
-        <w:t xml:space="preserve"> on the LED</w:t>
-      </w:r>
-      <w:r>
-        <w:t>s.</w:t>
-      </w:r>
-      <w:r>
-        <w:t xml:space="preserve"> You should periodically write the followi</w:t>
-      </w:r>
-      <w:r>
-        <w:t>ng bit patterns to the PIO core:</w:t>
-      </w:r>
-      <w:r>
-        <w:t xml:space="preserve"> </w:t>
-      </w:r>
-    </w:p>
-    <w:p>
-      <w:pPr>
-        <w:pStyle w:val="Monospace"/>
+        <w:jc w:val="both"/>
       </w:pPr>
       <w:r>
         <w:t xml:space="preserve">“00000001” </w:t>
@@ -9786,7 +9946,6 @@
   <w:style w:type="character" w:default="1" w:styleId="DefaultParagraphFont">
     <w:name w:val="Default Paragraph Font"/>
     <w:uiPriority w:val="1"/>
-    <w:semiHidden/>
     <w:unhideWhenUsed/>
   </w:style>
   <w:style w:type="table" w:default="1" w:styleId="TableNormal">
@@ -10890,7 +11049,7 @@
 </file>
 
 <file path=customXml/itemProps1.xml><?xml version="1.0" encoding="utf-8"?>
-<ds:datastoreItem xmlns:ds="http://schemas.openxmlformats.org/officeDocument/2006/customXml" ds:itemID="{B0CA2BE9-FEDC-440F-904F-A347D77D0F0E}">
+<ds:datastoreItem xmlns:ds="http://schemas.openxmlformats.org/officeDocument/2006/customXml" ds:itemID="{5ED56749-5958-410A-BE9D-7B970C2B0766}">
   <ds:schemaRefs>
     <ds:schemaRef ds:uri="http://schemas.openxmlformats.org/officeDocument/2006/bibliography"/>
   </ds:schemaRefs>

</xml_diff>